<commit_message>
JUSTIFICACION OPERATIVA, ECONOMICA, TECNICA
La profe dijo en en lugar de evaluaciones operativas y tecnicas, coloquemos las justificaciones :+1:
</commit_message>
<xml_diff>
--- a/documentacion/FORMATO INFORME FINAL/ISC-Formato Informe Proyecto Fin de Curso Moanso.docx
+++ b/documentacion/FORMATO INFORME FINAL/ISC-Formato Informe Proyecto Fin de Curso Moanso.docx
@@ -6004,18 +6004,6 @@
           <w:szCs w:val="28"/>
         </w:rPr>
       </w:pPr>
-      <w:bookmarkStart w:id="21" w:name="_Toc66359767"/>
-      <w:r>
-        <w:rPr>
-          <w:rFonts w:ascii="Arial" w:hAnsi="Arial" w:cs="Arial"/>
-          <w:b/>
-          <w:strike/>
-          <w:color w:val="FF0000"/>
-          <w:sz w:val="28"/>
-          <w:szCs w:val="28"/>
-        </w:rPr>
-        <w:t>EVALUACIÓN</w:t>
-      </w:r>
       <w:r>
         <w:rPr>
           <w:rFonts w:ascii="Arial" w:hAnsi="Arial" w:cs="Arial"/>
@@ -6024,9 +6012,8 @@
           <w:sz w:val="28"/>
           <w:szCs w:val="28"/>
         </w:rPr>
-        <w:t xml:space="preserve"> OPERATIVA Y </w:t>
-      </w:r>
-      <w:commentRangeStart w:id="22"/>
+        <w:t>JU</w:t>
+      </w:r>
       <w:r>
         <w:rPr>
           <w:rFonts w:ascii="Arial" w:hAnsi="Arial" w:cs="Arial"/>
@@ -6035,27 +6022,7 @@
           <w:sz w:val="28"/>
           <w:szCs w:val="28"/>
         </w:rPr>
-        <w:t>ECONÓMICA</w:t>
-      </w:r>
-      <w:bookmarkEnd w:id="21"/>
-      <w:commentRangeEnd w:id="22"/>
-      <w:r>
-        <w:rPr>
-          <w:rStyle w:val="Refdecomentario"/>
-          <w:rFonts w:ascii="Times New Roman" w:eastAsia="Times New Roman" w:hAnsi="Times New Roman" w:cs="Times New Roman"/>
-          <w:color w:val="auto"/>
-        </w:rPr>
-        <w:commentReference w:id="22"/>
-      </w:r>
-      <w:r>
-        <w:rPr>
-          <w:rFonts w:ascii="Arial" w:hAnsi="Arial" w:cs="Arial"/>
-          <w:b/>
-          <w:color w:val="FFC000"/>
-          <w:sz w:val="28"/>
-          <w:szCs w:val="28"/>
-        </w:rPr>
-        <w:t xml:space="preserve"> (JUSTIFICACION OPERATIVA , TECNICA, ECONOMICA  </w:t>
+        <w:t xml:space="preserve">STIFICACION OPERATIVA , TECNICA, ECONOMICA  </w:t>
       </w:r>
     </w:p>
     <w:p/>
@@ -6076,8 +6043,8 @@
           <w:szCs w:val="22"/>
         </w:rPr>
       </w:pPr>
-      <w:bookmarkStart w:id="23" w:name="_Toc66359768"/>
-      <w:bookmarkEnd w:id="23"/>
+      <w:bookmarkStart w:id="21" w:name="_Toc66359768"/>
+      <w:bookmarkEnd w:id="21"/>
     </w:p>
     <w:p>
       <w:pPr>
@@ -6096,8 +6063,8 @@
           <w:szCs w:val="22"/>
         </w:rPr>
       </w:pPr>
-      <w:bookmarkStart w:id="24" w:name="_Toc66359769"/>
-      <w:bookmarkEnd w:id="24"/>
+      <w:bookmarkStart w:id="22" w:name="_Toc66359769"/>
+      <w:bookmarkEnd w:id="22"/>
     </w:p>
     <w:p>
       <w:pPr>
@@ -6112,32 +6079,54 @@
         <w:rPr>
           <w:rFonts w:ascii="Arial" w:hAnsi="Arial" w:cs="Arial"/>
           <w:b/>
-          <w:color w:val="FF0000"/>
-          <w:szCs w:val="22"/>
-        </w:rPr>
-      </w:pPr>
-      <w:bookmarkStart w:id="25" w:name="_Toc66359770"/>
-      <w:r>
-        <w:rPr>
-          <w:rFonts w:ascii="Arial" w:hAnsi="Arial" w:cs="Arial"/>
-          <w:b/>
-          <w:color w:val="FF0000"/>
-          <w:szCs w:val="22"/>
-        </w:rPr>
-        <w:t>Análisis de la viabilidad (de diferente tipo) y/o beneficio económico</w:t>
-      </w:r>
-      <w:bookmarkEnd w:id="25"/>
+          <w:szCs w:val="22"/>
+        </w:rPr>
+      </w:pPr>
+      <w:r>
+        <w:rPr>
+          <w:rFonts w:ascii="Arial" w:hAnsi="Arial" w:cs="Arial"/>
+          <w:b/>
+          <w:szCs w:val="22"/>
+        </w:rPr>
+        <w:t>Justificación Operativa</w:t>
+      </w:r>
     </w:p>
     <w:p>
       <w:pPr>
         <w:pStyle w:val="Prrafodelista"/>
-        <w:spacing w:line="360" w:lineRule="auto"/>
-        <w:jc w:val="both"/>
-        <w:rPr>
-          <w:rFonts w:ascii="Arial" w:hAnsi="Arial" w:cs="Arial"/>
-          <w:color w:val="FF0000"/>
-          <w:sz w:val="22"/>
-          <w:szCs w:val="22"/>
+        <w:spacing w:after="160" w:line="360" w:lineRule="auto"/>
+        <w:ind w:left="720"/>
+        <w:contextualSpacing/>
+        <w:rPr>
+          <w:rFonts w:ascii="Arial" w:hAnsi="Arial" w:cs="Arial"/>
+          <w:sz w:val="22"/>
+          <w:szCs w:val="22"/>
+          <w:lang w:val="es-ES"/>
+        </w:rPr>
+      </w:pPr>
+      <w:bookmarkStart w:id="23" w:name="_Hlk75461938"/>
+      <w:r>
+        <w:rPr>
+          <w:rFonts w:ascii="Arial" w:hAnsi="Arial" w:cs="Arial"/>
+          <w:sz w:val="22"/>
+          <w:szCs w:val="22"/>
+          <w:lang w:val="es-ES"/>
+        </w:rPr>
+        <w:t>Se garantizará el acceso al sistema que solo el personal autorizado y/o registrado que ingresaran con un código que permitirá la navegación a los procesos a realizar.</w:t>
+      </w:r>
+      <w:bookmarkEnd w:id="23"/>
+    </w:p>
+    <w:p>
+      <w:pPr>
+        <w:pStyle w:val="Prrafodelista"/>
+        <w:spacing w:after="160" w:line="360" w:lineRule="auto"/>
+        <w:ind w:left="720"/>
+        <w:contextualSpacing/>
+        <w:rPr>
+          <w:rFonts w:ascii="Arial" w:hAnsi="Arial" w:cs="Arial"/>
+          <w:sz w:val="22"/>
+          <w:szCs w:val="22"/>
+          <w:lang w:val="es-ES"/>
         </w:rPr>
       </w:pPr>
     </w:p>
@@ -6154,30 +6143,59 @@
         <w:rPr>
           <w:rFonts w:ascii="Arial" w:hAnsi="Arial" w:cs="Arial"/>
           <w:b/>
-          <w:color w:val="FF0000"/>
-          <w:szCs w:val="22"/>
-        </w:rPr>
-      </w:pPr>
-      <w:bookmarkStart w:id="26" w:name="_Toc66359771"/>
-      <w:r>
-        <w:rPr>
-          <w:rFonts w:ascii="Arial" w:hAnsi="Arial" w:cs="Arial"/>
-          <w:b/>
-          <w:color w:val="FF0000"/>
-          <w:szCs w:val="22"/>
-        </w:rPr>
-        <w:t>Definición de factores económicos</w:t>
-      </w:r>
-      <w:bookmarkEnd w:id="26"/>
+          <w:szCs w:val="22"/>
+        </w:rPr>
+      </w:pPr>
+      <w:r>
+        <w:rPr>
+          <w:rFonts w:ascii="Arial" w:hAnsi="Arial" w:cs="Arial"/>
+          <w:b/>
+          <w:szCs w:val="22"/>
+        </w:rPr>
+        <w:t>Justificación Técnica</w:t>
+      </w:r>
     </w:p>
     <w:p>
       <w:pPr>
         <w:pStyle w:val="Prrafodelista"/>
-        <w:rPr>
-          <w:rFonts w:ascii="Arial" w:hAnsi="Arial" w:cs="Arial"/>
-          <w:color w:val="FF0000"/>
-          <w:sz w:val="22"/>
-          <w:szCs w:val="22"/>
+        <w:spacing w:after="160" w:line="360" w:lineRule="auto"/>
+        <w:ind w:left="720"/>
+        <w:contextualSpacing/>
+        <w:rPr>
+          <w:rFonts w:ascii="Arial" w:hAnsi="Arial" w:cs="Arial"/>
+          <w:sz w:val="22"/>
+          <w:szCs w:val="22"/>
+          <w:lang w:val="es-ES"/>
+        </w:rPr>
+      </w:pPr>
+      <w:r>
+        <w:rPr>
+          <w:rFonts w:ascii="Arial" w:hAnsi="Arial" w:cs="Arial"/>
+          <w:sz w:val="22"/>
+          <w:szCs w:val="22"/>
+          <w:lang w:val="es-ES"/>
+        </w:rPr>
+        <w:t xml:space="preserve">La investigación cuenta como propósito la integración de un software al colegio con el objetivo principal de lograr una mejoría notable en cuanto a las operaciones realizadas en distintas gestiones académicas. Por ello el </w:t>
+      </w:r>
+      <w:r>
+        <w:rPr>
+          <w:rFonts w:ascii="Arial" w:hAnsi="Arial" w:cs="Arial"/>
+          <w:sz w:val="22"/>
+          <w:szCs w:val="22"/>
+          <w:lang w:val="es-ES"/>
+        </w:rPr>
+        <w:lastRenderedPageBreak/>
+        <w:t>dimensionamiento del proyecto se encuentra enfocado en las necesidades de un sistema adaptado a los tiempos de hoy en plena pandemia donde se debe contar con el menor contacto posible. Con la integración del software la institución será capaz de llevar adelante un mejor orden en cuanto a los archivos y poder así cumplir con los objetivos y metas previstos.</w:t>
+      </w:r>
+    </w:p>
+    <w:p>
+      <w:pPr>
+        <w:pStyle w:val="Prrafodelista"/>
+        <w:rPr>
+          <w:rFonts w:ascii="Arial" w:hAnsi="Arial" w:cs="Arial"/>
+          <w:sz w:val="22"/>
+          <w:szCs w:val="22"/>
+          <w:lang w:val="es-ES"/>
         </w:rPr>
       </w:pPr>
     </w:p>
@@ -6194,21 +6212,40 @@
         <w:rPr>
           <w:rFonts w:ascii="Arial" w:hAnsi="Arial" w:cs="Arial"/>
           <w:b/>
-          <w:color w:val="FF0000"/>
-          <w:szCs w:val="22"/>
-        </w:rPr>
-      </w:pPr>
-      <w:bookmarkStart w:id="27" w:name="_Toc66359772"/>
-      <w:r>
-        <w:rPr>
-          <w:rFonts w:ascii="Arial" w:hAnsi="Arial" w:cs="Arial"/>
-          <w:b/>
-          <w:color w:val="FF0000"/>
-          <w:szCs w:val="22"/>
-        </w:rPr>
-        <w:t>Uso de indicadores y ratios</w:t>
-      </w:r>
-      <w:bookmarkEnd w:id="27"/>
+          <w:szCs w:val="22"/>
+        </w:rPr>
+      </w:pPr>
+      <w:r>
+        <w:rPr>
+          <w:rFonts w:ascii="Arial" w:hAnsi="Arial" w:cs="Arial"/>
+          <w:b/>
+          <w:szCs w:val="22"/>
+        </w:rPr>
+        <w:t>Justificación Económica</w:t>
+      </w:r>
+    </w:p>
+    <w:p>
+      <w:pPr>
+        <w:spacing w:after="160" w:line="360" w:lineRule="auto"/>
+        <w:ind w:left="720"/>
+        <w:contextualSpacing/>
+        <w:rPr>
+          <w:rFonts w:asciiTheme="minorHAnsi" w:eastAsiaTheme="minorHAnsi" w:hAnsiTheme="minorHAnsi" w:cstheme="minorBidi"/>
+          <w:sz w:val="22"/>
+          <w:szCs w:val="22"/>
+          <w:lang w:val="es-ES" w:eastAsia="en-US"/>
+        </w:rPr>
+      </w:pPr>
+      <w:r>
+        <w:rPr>
+          <w:rFonts w:ascii="Arial" w:eastAsiaTheme="minorHAnsi" w:hAnsi="Arial" w:cs="Arial"/>
+          <w:sz w:val="22"/>
+          <w:szCs w:val="22"/>
+          <w:shd w:val="clear" w:color="auto" w:fill="FFFFFF"/>
+          <w:lang w:val="es-PE" w:eastAsia="en-US"/>
+        </w:rPr>
+        <w:t>La investigación tendrá una repercusión en la economía de la institución, porque hará procesos de forma digital sin necesidad de elementos físicos para su gestión, por ejemplo, excesivo uso de papel, etc. Este proyecto se justifica porque aportará ventajas económicas para la institución en general, en el uso de un servicio óptimo para cada gestión.</w:t>
+      </w:r>
     </w:p>
     <w:p>
       <w:pPr>
@@ -6239,7 +6276,7 @@
           <w:szCs w:val="28"/>
         </w:rPr>
       </w:pPr>
-      <w:bookmarkStart w:id="28" w:name="_Toc66359773"/>
+      <w:bookmarkStart w:id="24" w:name="_Toc66359773"/>
       <w:r>
         <w:rPr>
           <w:rFonts w:ascii="Arial" w:hAnsi="Arial" w:cs="Arial"/>
@@ -6250,7 +6287,7 @@
         </w:rPr>
         <w:t>RESULTADOS</w:t>
       </w:r>
-      <w:bookmarkEnd w:id="28"/>
+      <w:bookmarkEnd w:id="24"/>
     </w:p>
     <w:p>
       <w:pPr>
@@ -6325,7 +6362,7 @@
           <w:szCs w:val="28"/>
         </w:rPr>
       </w:pPr>
-      <w:bookmarkStart w:id="29" w:name="_Toc66359774"/>
+      <w:bookmarkStart w:id="25" w:name="_Toc66359774"/>
       <w:r>
         <w:rPr>
           <w:rFonts w:ascii="Arial" w:hAnsi="Arial" w:cs="Arial"/>
@@ -6334,10 +6371,9 @@
           <w:sz w:val="28"/>
           <w:szCs w:val="28"/>
         </w:rPr>
-        <w:lastRenderedPageBreak/>
         <w:t>RECOMENDACIONES FINALES</w:t>
       </w:r>
-      <w:bookmarkEnd w:id="29"/>
+      <w:bookmarkEnd w:id="25"/>
     </w:p>
     <w:p/>
     <w:p>
@@ -6357,8 +6393,8 @@
           <w:szCs w:val="22"/>
         </w:rPr>
       </w:pPr>
-      <w:bookmarkStart w:id="30" w:name="_Toc66359775"/>
-      <w:bookmarkEnd w:id="30"/>
+      <w:bookmarkStart w:id="26" w:name="_Toc66359775"/>
+      <w:bookmarkEnd w:id="26"/>
     </w:p>
     <w:p>
       <w:pPr>
@@ -6377,8 +6413,8 @@
           <w:szCs w:val="22"/>
         </w:rPr>
       </w:pPr>
-      <w:bookmarkStart w:id="31" w:name="_Toc66359776"/>
-      <w:bookmarkEnd w:id="31"/>
+      <w:bookmarkStart w:id="27" w:name="_Toc66359776"/>
+      <w:bookmarkEnd w:id="27"/>
     </w:p>
     <w:p>
       <w:pPr>
@@ -6396,7 +6432,7 @@
           <w:szCs w:val="22"/>
         </w:rPr>
       </w:pPr>
-      <w:bookmarkStart w:id="32" w:name="_Toc66359777"/>
+      <w:bookmarkStart w:id="28" w:name="_Toc66359777"/>
       <w:r>
         <w:rPr>
           <w:rFonts w:ascii="Arial" w:hAnsi="Arial" w:cs="Arial"/>
@@ -6422,7 +6458,7 @@
         </w:rPr>
         <w:t xml:space="preserve"> de la solución</w:t>
       </w:r>
-      <w:bookmarkEnd w:id="32"/>
+      <w:bookmarkEnd w:id="28"/>
     </w:p>
     <w:p>
       <w:pPr>
@@ -6568,7 +6604,7 @@
           <w:szCs w:val="22"/>
         </w:rPr>
       </w:pPr>
-      <w:bookmarkStart w:id="33" w:name="_Toc66359778"/>
+      <w:bookmarkStart w:id="29" w:name="_Toc66359778"/>
       <w:r>
         <w:rPr>
           <w:rFonts w:ascii="Arial" w:hAnsi="Arial" w:cs="Arial"/>
@@ -6577,7 +6613,7 @@
         </w:rPr>
         <w:t>Recomendaciones respaldadas por información y análisis</w:t>
       </w:r>
-      <w:bookmarkEnd w:id="33"/>
+      <w:bookmarkEnd w:id="29"/>
     </w:p>
     <w:p>
       <w:pPr>
@@ -6609,7 +6645,7 @@
           <w:szCs w:val="28"/>
         </w:rPr>
       </w:pPr>
-      <w:bookmarkStart w:id="34" w:name="_Toc66359779"/>
+      <w:bookmarkStart w:id="30" w:name="_Toc66359779"/>
       <w:r>
         <w:rPr>
           <w:rFonts w:ascii="Arial" w:hAnsi="Arial" w:cs="Arial"/>
@@ -6650,7 +6686,7 @@
         </w:rPr>
         <w:t>A</w:t>
       </w:r>
-      <w:bookmarkEnd w:id="34"/>
+      <w:bookmarkEnd w:id="30"/>
     </w:p>
     <w:p>
       <w:pPr>
@@ -6739,7 +6775,7 @@
           <w:lang w:val="es-PE"/>
         </w:rPr>
       </w:pPr>
-      <w:bookmarkStart w:id="35" w:name="_Toc66359780"/>
+      <w:bookmarkStart w:id="31" w:name="_Toc66359780"/>
       <w:r>
         <w:rPr>
           <w:rFonts w:ascii="Arial" w:hAnsi="Arial" w:cs="Arial"/>
@@ -6750,7 +6786,7 @@
         </w:rPr>
         <w:t>ANEXOS</w:t>
       </w:r>
-      <w:bookmarkEnd w:id="35"/>
+      <w:bookmarkEnd w:id="31"/>
     </w:p>
     <w:p>
       <w:pPr>
@@ -6853,6 +6889,7 @@
           <w:iCs/>
           <w:color w:val="0070C0"/>
         </w:rPr>
+        <w:lastRenderedPageBreak/>
         <w:t>Modelamiento negocio</w:t>
       </w:r>
     </w:p>
@@ -7303,7 +7340,6 @@
           <w:szCs w:val="22"/>
           <w:highlight w:val="yellow"/>
         </w:rPr>
-        <w:lastRenderedPageBreak/>
         <w:t>Balance entre complejidad y carga de trabajo</w:t>
       </w:r>
     </w:p>
@@ -7643,8 +7679,8 @@
     </w:p>
     <w:p/>
     <w:sectPr>
-      <w:headerReference w:type="default" r:id="rId13"/>
-      <w:footerReference w:type="default" r:id="rId14"/>
+      <w:headerReference w:type="default" r:id="rId9"/>
+      <w:footerReference w:type="default" r:id="rId10"/>
       <w:pgSz w:w="11907" w:h="16839" w:code="9"/>
       <w:pgMar w:top="1418" w:right="1701" w:bottom="1418" w:left="1701" w:header="709" w:footer="592" w:gutter="0"/>
       <w:cols w:space="708"/>
@@ -7653,51 +7689,6 @@
     </w:sectPr>
   </w:body>
 </w:document>
-</file>
-
-<file path=word/comments.xml><?xml version="1.0" encoding="utf-8"?>
-<w:comments xmlns:wpc="http://schemas.microsoft.com/office/word/2010/wordprocessingCanvas" xmlns:cx="http://schemas.microsoft.com/office/drawing/2014/chartex" xmlns:cx1="http://schemas.microsoft.com/office/drawing/2015/9/8/chartex" xmlns:cx2="http://schemas.microsoft.com/office/drawing/2015/10/21/chartex" xmlns:cx3="http://schemas.microsoft.com/office/drawing/2016/5/9/chartex" xmlns:cx4="http://schemas.microsoft.com/office/drawing/2016/5/10/chartex" xmlns:cx5="http://schemas.microsoft.com/office/drawing/2016/5/11/chartex" xmlns:cx6="http://schemas.microsoft.com/office/drawing/2016/5/12/chartex" xmlns:cx7="http://schemas.microsoft.com/office/drawing/2016/5/13/chartex" xmlns:cx8="http://schemas.microsoft.com/office/drawing/2016/5/14/chartex" xmlns:mc="http://schemas.openxmlformats.org/markup-compatibility/2006" xmlns:aink="http://schemas.microsoft.com/office/drawing/2016/ink" xmlns:am3d="http://schemas.microsoft.com/office/drawing/2017/model3d" xmlns:o="urn:schemas-microsoft-com:office:office" xmlns:r="http://schemas.openxmlformats.org/officeDocument/2006/relationships" xmlns:m="http://schemas.openxmlformats.org/officeDocument/2006/math" xmlns:v="urn:schemas-microsoft-com:vml" xmlns:wp14="http://schemas.microsoft.com/office/word/2010/wordprocessingDrawing" xmlns:wp="http://schemas.openxmlformats.org/drawingml/2006/wordprocessingDrawing" xmlns:w10="urn:schemas-microsoft-com:office:word" xmlns:w="http://schemas.openxmlformats.org/wordprocessingml/2006/main" xmlns:w14="http://schemas.microsoft.com/office/word/2010/wordml" xmlns:w15="http://schemas.microsoft.com/office/word/2012/wordml" xmlns:w16cex="http://schemas.microsoft.com/office/word/2018/wordml/cex" xmlns:w16cid="http://schemas.microsoft.com/office/word/2016/wordml/cid" xmlns:w16="http://schemas.microsoft.com/office/word/2018/wordml" xmlns:w16sdtdh="http://schemas.microsoft.com/office/word/2020/wordml/sdtdatahash" xmlns:w16se="http://schemas.microsoft.com/office/word/2015/wordml/symex" xmlns:wpg="http://schemas.microsoft.com/office/word/2010/wordprocessingGroup" xmlns:wpi="http://schemas.microsoft.com/office/word/2010/wordprocessingInk" xmlns:wne="http://schemas.microsoft.com/office/word/2006/wordml" xmlns:wps="http://schemas.microsoft.com/office/word/2010/wordprocessingShape" mc:Ignorable="w14 w15 w16se w16cid w16 w16cex w16sdtdh wp14">
-  <w:comment w:id="22" w:author="Rolando Berrú" w:date="2021-04-23T11:27:00Z" w:initials="RB">
-    <w:p>
-      <w:pPr>
-        <w:pStyle w:val="Textocomentario"/>
-        <w:rPr>
-          <w:lang w:val="es-419"/>
-        </w:rPr>
-      </w:pPr>
-      <w:r>
-        <w:rPr>
-          <w:rStyle w:val="Refdecomentario"/>
-        </w:rPr>
-        <w:annotationRef/>
-      </w:r>
-      <w:r>
-        <w:rPr>
-          <w:rStyle w:val="Refdecomentario"/>
-        </w:rPr>
-        <w:t>De la solución seleccionada</w:t>
-      </w:r>
-    </w:p>
-  </w:comment>
-</w:comments>
-</file>
-
-<file path=word/commentsExtended.xml><?xml version="1.0" encoding="utf-8"?>
-<w15:commentsEx xmlns:wpc="http://schemas.microsoft.com/office/word/2010/wordprocessingCanvas" xmlns:cx="http://schemas.microsoft.com/office/drawing/2014/chartex" xmlns:cx1="http://schemas.microsoft.com/office/drawing/2015/9/8/chartex" xmlns:cx2="http://schemas.microsoft.com/office/drawing/2015/10/21/chartex" xmlns:cx3="http://schemas.microsoft.com/office/drawing/2016/5/9/chartex" xmlns:cx4="http://schemas.microsoft.com/office/drawing/2016/5/10/chartex" xmlns:cx5="http://schemas.microsoft.com/office/drawing/2016/5/11/chartex" xmlns:cx6="http://schemas.microsoft.com/office/drawing/2016/5/12/chartex" xmlns:cx7="http://schemas.microsoft.com/office/drawing/2016/5/13/chartex" xmlns:cx8="http://schemas.microsoft.com/office/drawing/2016/5/14/chartex" xmlns:mc="http://schemas.openxmlformats.org/markup-compatibility/2006" xmlns:aink="http://schemas.microsoft.com/office/drawing/2016/ink" xmlns:am3d="http://schemas.microsoft.com/office/drawing/2017/model3d" xmlns:o="urn:schemas-microsoft-com:office:office" xmlns:r="http://schemas.openxmlformats.org/officeDocument/2006/relationships" xmlns:m="http://schemas.openxmlformats.org/officeDocument/2006/math" xmlns:v="urn:schemas-microsoft-com:vml" xmlns:wp14="http://schemas.microsoft.com/office/word/2010/wordprocessingDrawing" xmlns:wp="http://schemas.openxmlformats.org/drawingml/2006/wordprocessingDrawing" xmlns:w10="urn:schemas-microsoft-com:office:word" xmlns:w="http://schemas.openxmlformats.org/wordprocessingml/2006/main" xmlns:w14="http://schemas.microsoft.com/office/word/2010/wordml" xmlns:w15="http://schemas.microsoft.com/office/word/2012/wordml" xmlns:w16cex="http://schemas.microsoft.com/office/word/2018/wordml/cex" xmlns:w16cid="http://schemas.microsoft.com/office/word/2016/wordml/cid" xmlns:w16="http://schemas.microsoft.com/office/word/2018/wordml" xmlns:w16sdtdh="http://schemas.microsoft.com/office/word/2020/wordml/sdtdatahash" xmlns:w16se="http://schemas.microsoft.com/office/word/2015/wordml/symex" xmlns:wpg="http://schemas.microsoft.com/office/word/2010/wordprocessingGroup" xmlns:wpi="http://schemas.microsoft.com/office/word/2010/wordprocessingInk" xmlns:wne="http://schemas.microsoft.com/office/word/2006/wordml" xmlns:wps="http://schemas.microsoft.com/office/word/2010/wordprocessingShape" mc:Ignorable="w14 w15 w16se w16cid w16 w16cex w16sdtdh wp14">
-  <w15:commentEx w15:paraId="638FAFA6" w15:done="0"/>
-</w15:commentsEx>
-</file>
-
-<file path=word/commentsExtensible.xml><?xml version="1.0" encoding="utf-8"?>
-<w16cex:commentsExtensible xmlns:wpc="http://schemas.microsoft.com/office/word/2010/wordprocessingCanvas" xmlns:cx="http://schemas.microsoft.com/office/drawing/2014/chartex" xmlns:cx1="http://schemas.microsoft.com/office/drawing/2015/9/8/chartex" xmlns:cx2="http://schemas.microsoft.com/office/drawing/2015/10/21/chartex" xmlns:cx3="http://schemas.microsoft.com/office/drawing/2016/5/9/chartex" xmlns:cx4="http://schemas.microsoft.com/office/drawing/2016/5/10/chartex" xmlns:cx5="http://schemas.microsoft.com/office/drawing/2016/5/11/chartex" xmlns:cx6="http://schemas.microsoft.com/office/drawing/2016/5/12/chartex" xmlns:cx7="http://schemas.microsoft.com/office/drawing/2016/5/13/chartex" xmlns:cx8="http://schemas.microsoft.com/office/drawing/2016/5/14/chartex" xmlns:mc="http://schemas.openxmlformats.org/markup-compatibility/2006" xmlns:aink="http://schemas.microsoft.com/office/drawing/2016/ink" xmlns:am3d="http://schemas.microsoft.com/office/drawing/2017/model3d" xmlns:o="urn:schemas-microsoft-com:office:office" xmlns:r="http://schemas.openxmlformats.org/officeDocument/2006/relationships" xmlns:m="http://schemas.openxmlformats.org/officeDocument/2006/math" xmlns:v="urn:schemas-microsoft-com:vml" xmlns:wp14="http://schemas.microsoft.com/office/word/2010/wordprocessingDrawing" xmlns:wp="http://schemas.openxmlformats.org/drawingml/2006/wordprocessingDrawing" xmlns:w10="urn:schemas-microsoft-com:office:word" xmlns:w="http://schemas.openxmlformats.org/wordprocessingml/2006/main" xmlns:w14="http://schemas.microsoft.com/office/word/2010/wordml" xmlns:w15="http://schemas.microsoft.com/office/word/2012/wordml" xmlns:w16cex="http://schemas.microsoft.com/office/word/2018/wordml/cex" xmlns:w16cid="http://schemas.microsoft.com/office/word/2016/wordml/cid" xmlns:w16="http://schemas.microsoft.com/office/word/2018/wordml" xmlns:w16sdtdh="http://schemas.microsoft.com/office/word/2020/wordml/sdtdatahash" xmlns:w16se="http://schemas.microsoft.com/office/word/2015/wordml/symex" xmlns:wpg="http://schemas.microsoft.com/office/word/2010/wordprocessingGroup" xmlns:wpi="http://schemas.microsoft.com/office/word/2010/wordprocessingInk" xmlns:wne="http://schemas.microsoft.com/office/word/2006/wordml" xmlns:wps="http://schemas.microsoft.com/office/word/2010/wordprocessingShape" mc:Ignorable="w14 w15 w16se w16cid w16 w16cex w16sdtdh wp14">
-  <w16cex:commentExtensible w16cex:durableId="242D2D85" w16cex:dateUtc="2021-04-23T16:27:00Z"/>
-</w16cex:commentsExtensible>
-</file>
-
-<file path=word/commentsIds.xml><?xml version="1.0" encoding="utf-8"?>
-<w16cid:commentsIds xmlns:wpc="http://schemas.microsoft.com/office/word/2010/wordprocessingCanvas" xmlns:cx="http://schemas.microsoft.com/office/drawing/2014/chartex" xmlns:cx1="http://schemas.microsoft.com/office/drawing/2015/9/8/chartex" xmlns:cx2="http://schemas.microsoft.com/office/drawing/2015/10/21/chartex" xmlns:cx3="http://schemas.microsoft.com/office/drawing/2016/5/9/chartex" xmlns:cx4="http://schemas.microsoft.com/office/drawing/2016/5/10/chartex" xmlns:cx5="http://schemas.microsoft.com/office/drawing/2016/5/11/chartex" xmlns:cx6="http://schemas.microsoft.com/office/drawing/2016/5/12/chartex" xmlns:cx7="http://schemas.microsoft.com/office/drawing/2016/5/13/chartex" xmlns:cx8="http://schemas.microsoft.com/office/drawing/2016/5/14/chartex" xmlns:mc="http://schemas.openxmlformats.org/markup-compatibility/2006" xmlns:aink="http://schemas.microsoft.com/office/drawing/2016/ink" xmlns:am3d="http://schemas.microsoft.com/office/drawing/2017/model3d" xmlns:o="urn:schemas-microsoft-com:office:office" xmlns:r="http://schemas.openxmlformats.org/officeDocument/2006/relationships" xmlns:m="http://schemas.openxmlformats.org/officeDocument/2006/math" xmlns:v="urn:schemas-microsoft-com:vml" xmlns:wp14="http://schemas.microsoft.com/office/word/2010/wordprocessingDrawing" xmlns:wp="http://schemas.openxmlformats.org/drawingml/2006/wordprocessingDrawing" xmlns:w10="urn:schemas-microsoft-com:office:word" xmlns:w="http://schemas.openxmlformats.org/wordprocessingml/2006/main" xmlns:w14="http://schemas.microsoft.com/office/word/2010/wordml" xmlns:w15="http://schemas.microsoft.com/office/word/2012/wordml" xmlns:w16cex="http://schemas.microsoft.com/office/word/2018/wordml/cex" xmlns:w16cid="http://schemas.microsoft.com/office/word/2016/wordml/cid" xmlns:w16="http://schemas.microsoft.com/office/word/2018/wordml" xmlns:w16sdtdh="http://schemas.microsoft.com/office/word/2020/wordml/sdtdatahash" xmlns:w16se="http://schemas.microsoft.com/office/word/2015/wordml/symex" xmlns:wpg="http://schemas.microsoft.com/office/word/2010/wordprocessingGroup" xmlns:wpi="http://schemas.microsoft.com/office/word/2010/wordprocessingInk" xmlns:wne="http://schemas.microsoft.com/office/word/2006/wordml" xmlns:wps="http://schemas.microsoft.com/office/word/2010/wordprocessingShape" mc:Ignorable="w14 w15 w16se w16cid w16 w16cex w16sdtdh wp14">
-  <w16cid:commentId w16cid:paraId="638FAFA6" w16cid:durableId="242D2D85"/>
-</w16cid:commentsIds>
 </file>
 
 <file path=word/endnotes.xml><?xml version="1.0" encoding="utf-8"?>
@@ -8132,17 +8123,23 @@
     </w:r>
     <w:r>
       <w:tab/>
-      <w:t xml:space="preserve"> &lt;</w:t>
     </w:r>
     <w:r>
       <w:rPr>
-        <w:i/>
-        <w:iCs/>
-      </w:rPr>
-      <w:t>Título de Proyecto</w:t>
+        <w:sz w:val="14"/>
+        <w:szCs w:val="14"/>
+      </w:rPr>
+      <w:t xml:space="preserve"> </w:t>
     </w:r>
     <w:r>
-      <w:t>&gt;</w:t>
+      <w:rPr>
+        <w:rFonts w:ascii="Arial" w:hAnsi="Arial" w:cs="Arial"/>
+        <w:b/>
+        <w:sz w:val="18"/>
+        <w:szCs w:val="18"/>
+        <w:lang w:val="es-MX"/>
+      </w:rPr>
+      <w:t>DISEÑO E IMPLEMENTACION DE UN SISTEMA DE REGISTRO DE PAGOS Y PLANIFICACION CURRICULAR DEL COLEGIO INTEGRAL CLASS</w:t>
     </w:r>
   </w:p>
   <w:p>
@@ -8160,6 +8157,120 @@
 <file path=word/numbering.xml><?xml version="1.0" encoding="utf-8"?>
 <w:numbering xmlns:wpc="http://schemas.microsoft.com/office/word/2010/wordprocessingCanvas" xmlns:cx="http://schemas.microsoft.com/office/drawing/2014/chartex" xmlns:cx1="http://schemas.microsoft.com/office/drawing/2015/9/8/chartex" xmlns:cx2="http://schemas.microsoft.com/office/drawing/2015/10/21/chartex" xmlns:cx3="http://schemas.microsoft.com/office/drawing/2016/5/9/chartex" xmlns:cx4="http://schemas.microsoft.com/office/drawing/2016/5/10/chartex" xmlns:cx5="http://schemas.microsoft.com/office/drawing/2016/5/11/chartex" xmlns:cx6="http://schemas.microsoft.com/office/drawing/2016/5/12/chartex" xmlns:cx7="http://schemas.microsoft.com/office/drawing/2016/5/13/chartex" xmlns:cx8="http://schemas.microsoft.com/office/drawing/2016/5/14/chartex" xmlns:mc="http://schemas.openxmlformats.org/markup-compatibility/2006" xmlns:aink="http://schemas.microsoft.com/office/drawing/2016/ink" xmlns:am3d="http://schemas.microsoft.com/office/drawing/2017/model3d" xmlns:o="urn:schemas-microsoft-com:office:office" xmlns:r="http://schemas.openxmlformats.org/officeDocument/2006/relationships" xmlns:m="http://schemas.openxmlformats.org/officeDocument/2006/math" xmlns:v="urn:schemas-microsoft-com:vml" xmlns:wp14="http://schemas.microsoft.com/office/word/2010/wordprocessingDrawing" xmlns:wp="http://schemas.openxmlformats.org/drawingml/2006/wordprocessingDrawing" xmlns:w10="urn:schemas-microsoft-com:office:word" xmlns:w="http://schemas.openxmlformats.org/wordprocessingml/2006/main" xmlns:w14="http://schemas.microsoft.com/office/word/2010/wordml" xmlns:w15="http://schemas.microsoft.com/office/word/2012/wordml" xmlns:w16cex="http://schemas.microsoft.com/office/word/2018/wordml/cex" xmlns:w16cid="http://schemas.microsoft.com/office/word/2016/wordml/cid" xmlns:w16="http://schemas.microsoft.com/office/word/2018/wordml" xmlns:w16sdtdh="http://schemas.microsoft.com/office/word/2020/wordml/sdtdatahash" xmlns:w16se="http://schemas.microsoft.com/office/word/2015/wordml/symex" xmlns:wpg="http://schemas.microsoft.com/office/word/2010/wordprocessingGroup" xmlns:wpi="http://schemas.microsoft.com/office/word/2010/wordprocessingInk" xmlns:wne="http://schemas.microsoft.com/office/word/2006/wordml" xmlns:wps="http://schemas.microsoft.com/office/word/2010/wordprocessingShape" mc:Ignorable="w14 w15 w16se w16cid w16 w16cex w16sdtdh wp14">
   <w:abstractNum w:abstractNumId="0" w15:restartNumberingAfterBreak="0">
+    <w:nsid w:val="023318D7"/>
+    <w:multiLevelType w:val="hybridMultilevel"/>
+    <w:tmpl w:val="E8907EF8"/>
+    <w:lvl w:ilvl="0" w:tplc="71CC1EAA">
+      <w:start w:val="1"/>
+      <w:numFmt w:val="bullet"/>
+      <w:lvlText w:val=""/>
+      <w:lvlJc w:val="left"/>
+      <w:pPr>
+        <w:ind w:left="720" w:hanging="360"/>
+      </w:pPr>
+      <w:rPr>
+        <w:rFonts w:ascii="Symbol" w:hAnsi="Symbol" w:hint="default"/>
+        <w:color w:val="auto"/>
+      </w:rPr>
+    </w:lvl>
+    <w:lvl w:ilvl="1" w:tplc="280A0003" w:tentative="1">
+      <w:start w:val="1"/>
+      <w:numFmt w:val="bullet"/>
+      <w:lvlText w:val="o"/>
+      <w:lvlJc w:val="left"/>
+      <w:pPr>
+        <w:ind w:left="1440" w:hanging="360"/>
+      </w:pPr>
+      <w:rPr>
+        <w:rFonts w:ascii="Courier New" w:hAnsi="Courier New" w:cs="Courier New" w:hint="default"/>
+      </w:rPr>
+    </w:lvl>
+    <w:lvl w:ilvl="2" w:tplc="280A0005" w:tentative="1">
+      <w:start w:val="1"/>
+      <w:numFmt w:val="bullet"/>
+      <w:lvlText w:val=""/>
+      <w:lvlJc w:val="left"/>
+      <w:pPr>
+        <w:ind w:left="2160" w:hanging="360"/>
+      </w:pPr>
+      <w:rPr>
+        <w:rFonts w:ascii="Wingdings" w:hAnsi="Wingdings" w:hint="default"/>
+      </w:rPr>
+    </w:lvl>
+    <w:lvl w:ilvl="3" w:tplc="280A0001" w:tentative="1">
+      <w:start w:val="1"/>
+      <w:numFmt w:val="bullet"/>
+      <w:lvlText w:val=""/>
+      <w:lvlJc w:val="left"/>
+      <w:pPr>
+        <w:ind w:left="2880" w:hanging="360"/>
+      </w:pPr>
+      <w:rPr>
+        <w:rFonts w:ascii="Symbol" w:hAnsi="Symbol" w:hint="default"/>
+      </w:rPr>
+    </w:lvl>
+    <w:lvl w:ilvl="4" w:tplc="280A0003" w:tentative="1">
+      <w:start w:val="1"/>
+      <w:numFmt w:val="bullet"/>
+      <w:lvlText w:val="o"/>
+      <w:lvlJc w:val="left"/>
+      <w:pPr>
+        <w:ind w:left="3600" w:hanging="360"/>
+      </w:pPr>
+      <w:rPr>
+        <w:rFonts w:ascii="Courier New" w:hAnsi="Courier New" w:cs="Courier New" w:hint="default"/>
+      </w:rPr>
+    </w:lvl>
+    <w:lvl w:ilvl="5" w:tplc="280A0005" w:tentative="1">
+      <w:start w:val="1"/>
+      <w:numFmt w:val="bullet"/>
+      <w:lvlText w:val=""/>
+      <w:lvlJc w:val="left"/>
+      <w:pPr>
+        <w:ind w:left="4320" w:hanging="360"/>
+      </w:pPr>
+      <w:rPr>
+        <w:rFonts w:ascii="Wingdings" w:hAnsi="Wingdings" w:hint="default"/>
+      </w:rPr>
+    </w:lvl>
+    <w:lvl w:ilvl="6" w:tplc="280A0001" w:tentative="1">
+      <w:start w:val="1"/>
+      <w:numFmt w:val="bullet"/>
+      <w:lvlText w:val=""/>
+      <w:lvlJc w:val="left"/>
+      <w:pPr>
+        <w:ind w:left="5040" w:hanging="360"/>
+      </w:pPr>
+      <w:rPr>
+        <w:rFonts w:ascii="Symbol" w:hAnsi="Symbol" w:hint="default"/>
+      </w:rPr>
+    </w:lvl>
+    <w:lvl w:ilvl="7" w:tplc="280A0003" w:tentative="1">
+      <w:start w:val="1"/>
+      <w:numFmt w:val="bullet"/>
+      <w:lvlText w:val="o"/>
+      <w:lvlJc w:val="left"/>
+      <w:pPr>
+        <w:ind w:left="5760" w:hanging="360"/>
+      </w:pPr>
+      <w:rPr>
+        <w:rFonts w:ascii="Courier New" w:hAnsi="Courier New" w:cs="Courier New" w:hint="default"/>
+      </w:rPr>
+    </w:lvl>
+    <w:lvl w:ilvl="8" w:tplc="280A0005" w:tentative="1">
+      <w:start w:val="1"/>
+      <w:numFmt w:val="bullet"/>
+      <w:lvlText w:val=""/>
+      <w:lvlJc w:val="left"/>
+      <w:pPr>
+        <w:ind w:left="6480" w:hanging="360"/>
+      </w:pPr>
+      <w:rPr>
+        <w:rFonts w:ascii="Wingdings" w:hAnsi="Wingdings" w:hint="default"/>
+      </w:rPr>
+    </w:lvl>
+  </w:abstractNum>
+  <w:abstractNum w:abstractNumId="1" w15:restartNumberingAfterBreak="0">
     <w:nsid w:val="02883BE3"/>
     <w:multiLevelType w:val="hybridMultilevel"/>
     <w:tmpl w:val="65DC02C6"/>
@@ -8272,7 +8383,7 @@
       </w:rPr>
     </w:lvl>
   </w:abstractNum>
-  <w:abstractNum w:abstractNumId="1" w15:restartNumberingAfterBreak="0">
+  <w:abstractNum w:abstractNumId="2" w15:restartNumberingAfterBreak="0">
     <w:nsid w:val="0FA01172"/>
     <w:multiLevelType w:val="hybridMultilevel"/>
     <w:tmpl w:val="5C106F5E"/>
@@ -8362,7 +8473,7 @@
       </w:pPr>
     </w:lvl>
   </w:abstractNum>
-  <w:abstractNum w:abstractNumId="2" w15:restartNumberingAfterBreak="0">
+  <w:abstractNum w:abstractNumId="3" w15:restartNumberingAfterBreak="0">
     <w:nsid w:val="140403C0"/>
     <w:multiLevelType w:val="hybridMultilevel"/>
     <w:tmpl w:val="176CCFCA"/>
@@ -8475,7 +8586,7 @@
       </w:rPr>
     </w:lvl>
   </w:abstractNum>
-  <w:abstractNum w:abstractNumId="3" w15:restartNumberingAfterBreak="0">
+  <w:abstractNum w:abstractNumId="4" w15:restartNumberingAfterBreak="0">
     <w:nsid w:val="14C61CB5"/>
     <w:multiLevelType w:val="multilevel"/>
     <w:tmpl w:val="54B41118"/>
@@ -8591,7 +8702,7 @@
       </w:rPr>
     </w:lvl>
   </w:abstractNum>
-  <w:abstractNum w:abstractNumId="4" w15:restartNumberingAfterBreak="0">
+  <w:abstractNum w:abstractNumId="5" w15:restartNumberingAfterBreak="0">
     <w:nsid w:val="21591B46"/>
     <w:multiLevelType w:val="hybridMultilevel"/>
     <w:tmpl w:val="1974FDB4"/>
@@ -8704,7 +8815,7 @@
       </w:rPr>
     </w:lvl>
   </w:abstractNum>
-  <w:abstractNum w:abstractNumId="5" w15:restartNumberingAfterBreak="0">
+  <w:abstractNum w:abstractNumId="6" w15:restartNumberingAfterBreak="0">
     <w:nsid w:val="2F340B82"/>
     <w:multiLevelType w:val="hybridMultilevel"/>
     <w:tmpl w:val="6B807340"/>
@@ -8817,7 +8928,7 @@
       </w:rPr>
     </w:lvl>
   </w:abstractNum>
-  <w:abstractNum w:abstractNumId="6" w15:restartNumberingAfterBreak="0">
+  <w:abstractNum w:abstractNumId="7" w15:restartNumberingAfterBreak="0">
     <w:nsid w:val="2FC30295"/>
     <w:multiLevelType w:val="multilevel"/>
     <w:tmpl w:val="706A30A0"/>
@@ -8929,7 +9040,7 @@
       </w:rPr>
     </w:lvl>
   </w:abstractNum>
-  <w:abstractNum w:abstractNumId="7" w15:restartNumberingAfterBreak="0">
+  <w:abstractNum w:abstractNumId="8" w15:restartNumberingAfterBreak="0">
     <w:nsid w:val="318862D1"/>
     <w:multiLevelType w:val="hybridMultilevel"/>
     <w:tmpl w:val="83945568"/>
@@ -9015,7 +9126,7 @@
       </w:pPr>
     </w:lvl>
   </w:abstractNum>
-  <w:abstractNum w:abstractNumId="8" w15:restartNumberingAfterBreak="0">
+  <w:abstractNum w:abstractNumId="9" w15:restartNumberingAfterBreak="0">
     <w:nsid w:val="3D6C137C"/>
     <w:multiLevelType w:val="hybridMultilevel"/>
     <w:tmpl w:val="7896A37E"/>
@@ -9127,7 +9238,7 @@
       </w:rPr>
     </w:lvl>
   </w:abstractNum>
-  <w:abstractNum w:abstractNumId="9" w15:restartNumberingAfterBreak="0">
+  <w:abstractNum w:abstractNumId="10" w15:restartNumberingAfterBreak="0">
     <w:nsid w:val="4B6E0585"/>
     <w:multiLevelType w:val="hybridMultilevel"/>
     <w:tmpl w:val="56766680"/>
@@ -9218,7 +9329,7 @@
       </w:pPr>
     </w:lvl>
   </w:abstractNum>
-  <w:abstractNum w:abstractNumId="10" w15:restartNumberingAfterBreak="0">
+  <w:abstractNum w:abstractNumId="11" w15:restartNumberingAfterBreak="0">
     <w:nsid w:val="4F180703"/>
     <w:multiLevelType w:val="multilevel"/>
     <w:tmpl w:val="944211CA"/>
@@ -9307,7 +9418,7 @@
       </w:pPr>
     </w:lvl>
   </w:abstractNum>
-  <w:abstractNum w:abstractNumId="11" w15:restartNumberingAfterBreak="0">
+  <w:abstractNum w:abstractNumId="12" w15:restartNumberingAfterBreak="0">
     <w:nsid w:val="51DF13A7"/>
     <w:multiLevelType w:val="hybridMultilevel"/>
     <w:tmpl w:val="98B25AC0"/>
@@ -9419,7 +9530,120 @@
       </w:rPr>
     </w:lvl>
   </w:abstractNum>
-  <w:abstractNum w:abstractNumId="12" w15:restartNumberingAfterBreak="0">
+  <w:abstractNum w:abstractNumId="13" w15:restartNumberingAfterBreak="0">
+    <w:nsid w:val="53D849EA"/>
+    <w:multiLevelType w:val="hybridMultilevel"/>
+    <w:tmpl w:val="A1F84AD4"/>
+    <w:lvl w:ilvl="0" w:tplc="280A0001">
+      <w:start w:val="1"/>
+      <w:numFmt w:val="bullet"/>
+      <w:lvlText w:val=""/>
+      <w:lvlJc w:val="left"/>
+      <w:pPr>
+        <w:ind w:left="720" w:hanging="360"/>
+      </w:pPr>
+      <w:rPr>
+        <w:rFonts w:ascii="Symbol" w:hAnsi="Symbol" w:hint="default"/>
+      </w:rPr>
+    </w:lvl>
+    <w:lvl w:ilvl="1" w:tplc="280A0003" w:tentative="1">
+      <w:start w:val="1"/>
+      <w:numFmt w:val="bullet"/>
+      <w:lvlText w:val="o"/>
+      <w:lvlJc w:val="left"/>
+      <w:pPr>
+        <w:ind w:left="1440" w:hanging="360"/>
+      </w:pPr>
+      <w:rPr>
+        <w:rFonts w:ascii="Courier New" w:hAnsi="Courier New" w:cs="Courier New" w:hint="default"/>
+      </w:rPr>
+    </w:lvl>
+    <w:lvl w:ilvl="2" w:tplc="280A0005" w:tentative="1">
+      <w:start w:val="1"/>
+      <w:numFmt w:val="bullet"/>
+      <w:lvlText w:val=""/>
+      <w:lvlJc w:val="left"/>
+      <w:pPr>
+        <w:ind w:left="2160" w:hanging="360"/>
+      </w:pPr>
+      <w:rPr>
+        <w:rFonts w:ascii="Wingdings" w:hAnsi="Wingdings" w:hint="default"/>
+      </w:rPr>
+    </w:lvl>
+    <w:lvl w:ilvl="3" w:tplc="280A0001" w:tentative="1">
+      <w:start w:val="1"/>
+      <w:numFmt w:val="bullet"/>
+      <w:lvlText w:val=""/>
+      <w:lvlJc w:val="left"/>
+      <w:pPr>
+        <w:ind w:left="2880" w:hanging="360"/>
+      </w:pPr>
+      <w:rPr>
+        <w:rFonts w:ascii="Symbol" w:hAnsi="Symbol" w:hint="default"/>
+      </w:rPr>
+    </w:lvl>
+    <w:lvl w:ilvl="4" w:tplc="280A0003" w:tentative="1">
+      <w:start w:val="1"/>
+      <w:numFmt w:val="bullet"/>
+      <w:lvlText w:val="o"/>
+      <w:lvlJc w:val="left"/>
+      <w:pPr>
+        <w:ind w:left="3600" w:hanging="360"/>
+      </w:pPr>
+      <w:rPr>
+        <w:rFonts w:ascii="Courier New" w:hAnsi="Courier New" w:cs="Courier New" w:hint="default"/>
+      </w:rPr>
+    </w:lvl>
+    <w:lvl w:ilvl="5" w:tplc="280A0005" w:tentative="1">
+      <w:start w:val="1"/>
+      <w:numFmt w:val="bullet"/>
+      <w:lvlText w:val=""/>
+      <w:lvlJc w:val="left"/>
+      <w:pPr>
+        <w:ind w:left="4320" w:hanging="360"/>
+      </w:pPr>
+      <w:rPr>
+        <w:rFonts w:ascii="Wingdings" w:hAnsi="Wingdings" w:hint="default"/>
+      </w:rPr>
+    </w:lvl>
+    <w:lvl w:ilvl="6" w:tplc="280A0001" w:tentative="1">
+      <w:start w:val="1"/>
+      <w:numFmt w:val="bullet"/>
+      <w:lvlText w:val=""/>
+      <w:lvlJc w:val="left"/>
+      <w:pPr>
+        <w:ind w:left="5040" w:hanging="360"/>
+      </w:pPr>
+      <w:rPr>
+        <w:rFonts w:ascii="Symbol" w:hAnsi="Symbol" w:hint="default"/>
+      </w:rPr>
+    </w:lvl>
+    <w:lvl w:ilvl="7" w:tplc="280A0003" w:tentative="1">
+      <w:start w:val="1"/>
+      <w:numFmt w:val="bullet"/>
+      <w:lvlText w:val="o"/>
+      <w:lvlJc w:val="left"/>
+      <w:pPr>
+        <w:ind w:left="5760" w:hanging="360"/>
+      </w:pPr>
+      <w:rPr>
+        <w:rFonts w:ascii="Courier New" w:hAnsi="Courier New" w:cs="Courier New" w:hint="default"/>
+      </w:rPr>
+    </w:lvl>
+    <w:lvl w:ilvl="8" w:tplc="280A0005" w:tentative="1">
+      <w:start w:val="1"/>
+      <w:numFmt w:val="bullet"/>
+      <w:lvlText w:val=""/>
+      <w:lvlJc w:val="left"/>
+      <w:pPr>
+        <w:ind w:left="6480" w:hanging="360"/>
+      </w:pPr>
+      <w:rPr>
+        <w:rFonts w:ascii="Wingdings" w:hAnsi="Wingdings" w:hint="default"/>
+      </w:rPr>
+    </w:lvl>
+  </w:abstractNum>
+  <w:abstractNum w:abstractNumId="14" w15:restartNumberingAfterBreak="0">
     <w:nsid w:val="57A80368"/>
     <w:multiLevelType w:val="hybridMultilevel"/>
     <w:tmpl w:val="70AE61B0"/>
@@ -9532,7 +9756,7 @@
       </w:rPr>
     </w:lvl>
   </w:abstractNum>
-  <w:abstractNum w:abstractNumId="13" w15:restartNumberingAfterBreak="0">
+  <w:abstractNum w:abstractNumId="15" w15:restartNumberingAfterBreak="0">
     <w:nsid w:val="59AC6A88"/>
     <w:multiLevelType w:val="hybridMultilevel"/>
     <w:tmpl w:val="6BDA219E"/>
@@ -9644,7 +9868,7 @@
       </w:rPr>
     </w:lvl>
   </w:abstractNum>
-  <w:abstractNum w:abstractNumId="14" w15:restartNumberingAfterBreak="0">
+  <w:abstractNum w:abstractNumId="16" w15:restartNumberingAfterBreak="0">
     <w:nsid w:val="59D91320"/>
     <w:multiLevelType w:val="hybridMultilevel"/>
     <w:tmpl w:val="EC1C7212"/>
@@ -9757,7 +9981,7 @@
       </w:rPr>
     </w:lvl>
   </w:abstractNum>
-  <w:abstractNum w:abstractNumId="15" w15:restartNumberingAfterBreak="0">
+  <w:abstractNum w:abstractNumId="17" w15:restartNumberingAfterBreak="0">
     <w:nsid w:val="5DF725F7"/>
     <w:multiLevelType w:val="hybridMultilevel"/>
     <w:tmpl w:val="5C106F5E"/>
@@ -9847,7 +10071,7 @@
       </w:pPr>
     </w:lvl>
   </w:abstractNum>
-  <w:abstractNum w:abstractNumId="16" w15:restartNumberingAfterBreak="0">
+  <w:abstractNum w:abstractNumId="18" w15:restartNumberingAfterBreak="0">
     <w:nsid w:val="5ECB5623"/>
     <w:multiLevelType w:val="hybridMultilevel"/>
     <w:tmpl w:val="9ED4A3AC"/>
@@ -9966,7 +10190,7 @@
       </w:pPr>
     </w:lvl>
   </w:abstractNum>
-  <w:abstractNum w:abstractNumId="17" w15:restartNumberingAfterBreak="0">
+  <w:abstractNum w:abstractNumId="19" w15:restartNumberingAfterBreak="0">
     <w:nsid w:val="695F358F"/>
     <w:multiLevelType w:val="hybridMultilevel"/>
     <w:tmpl w:val="A3347322"/>
@@ -10063,7 +10287,7 @@
       </w:pPr>
     </w:lvl>
   </w:abstractNum>
-  <w:abstractNum w:abstractNumId="18" w15:restartNumberingAfterBreak="0">
+  <w:abstractNum w:abstractNumId="20" w15:restartNumberingAfterBreak="0">
     <w:nsid w:val="77816AF9"/>
     <w:multiLevelType w:val="hybridMultilevel"/>
     <w:tmpl w:val="F6C0A79C"/>
@@ -10175,7 +10399,7 @@
       </w:rPr>
     </w:lvl>
   </w:abstractNum>
-  <w:abstractNum w:abstractNumId="19" w15:restartNumberingAfterBreak="0">
+  <w:abstractNum w:abstractNumId="21" w15:restartNumberingAfterBreak="0">
     <w:nsid w:val="7C076B5C"/>
     <w:multiLevelType w:val="hybridMultilevel"/>
     <w:tmpl w:val="FAC285C2"/>
@@ -10289,74 +10513,72 @@
     </w:lvl>
   </w:abstractNum>
   <w:num w:numId="1">
+    <w:abstractNumId w:val="18"/>
+  </w:num>
+  <w:num w:numId="2">
+    <w:abstractNumId w:val="11"/>
+  </w:num>
+  <w:num w:numId="3">
+    <w:abstractNumId w:val="19"/>
+  </w:num>
+  <w:num w:numId="4">
+    <w:abstractNumId w:val="8"/>
+  </w:num>
+  <w:num w:numId="5">
+    <w:abstractNumId w:val="2"/>
+  </w:num>
+  <w:num w:numId="6">
+    <w:abstractNumId w:val="17"/>
+  </w:num>
+  <w:num w:numId="7">
+    <w:abstractNumId w:val="4"/>
+  </w:num>
+  <w:num w:numId="8">
+    <w:abstractNumId w:val="12"/>
+  </w:num>
+  <w:num w:numId="9">
+    <w:abstractNumId w:val="20"/>
+  </w:num>
+  <w:num w:numId="10">
+    <w:abstractNumId w:val="15"/>
+  </w:num>
+  <w:num w:numId="11">
+    <w:abstractNumId w:val="9"/>
+  </w:num>
+  <w:num w:numId="12">
+    <w:abstractNumId w:val="1"/>
+  </w:num>
+  <w:num w:numId="13">
+    <w:abstractNumId w:val="6"/>
+  </w:num>
+  <w:num w:numId="14">
+    <w:abstractNumId w:val="10"/>
+  </w:num>
+  <w:num w:numId="15">
+    <w:abstractNumId w:val="7"/>
+  </w:num>
+  <w:num w:numId="16">
     <w:abstractNumId w:val="16"/>
   </w:num>
-  <w:num w:numId="2">
-    <w:abstractNumId w:val="10"/>
+  <w:num w:numId="17">
+    <w:abstractNumId w:val="5"/>
   </w:num>
-  <w:num w:numId="3">
-    <w:abstractNumId w:val="17"/>
-  </w:num>
-  <w:num w:numId="4">
-    <w:abstractNumId w:val="7"/>
-  </w:num>
-  <w:num w:numId="5">
-    <w:abstractNumId w:val="1"/>
-  </w:num>
-  <w:num w:numId="6">
-    <w:abstractNumId w:val="15"/>
-  </w:num>
-  <w:num w:numId="7">
+  <w:num w:numId="18">
     <w:abstractNumId w:val="3"/>
   </w:num>
-  <w:num w:numId="8">
-    <w:abstractNumId w:val="11"/>
+  <w:num w:numId="19">
+    <w:abstractNumId w:val="14"/>
   </w:num>
-  <w:num w:numId="9">
-    <w:abstractNumId w:val="18"/>
+  <w:num w:numId="20">
+    <w:abstractNumId w:val="21"/>
   </w:num>
-  <w:num w:numId="10">
+  <w:num w:numId="21">
     <w:abstractNumId w:val="13"/>
   </w:num>
-  <w:num w:numId="11">
-    <w:abstractNumId w:val="8"/>
-  </w:num>
-  <w:num w:numId="12">
+  <w:num w:numId="22">
     <w:abstractNumId w:val="0"/>
   </w:num>
-  <w:num w:numId="13">
-    <w:abstractNumId w:val="5"/>
-  </w:num>
-  <w:num w:numId="14">
-    <w:abstractNumId w:val="9"/>
-  </w:num>
-  <w:num w:numId="15">
-    <w:abstractNumId w:val="6"/>
-  </w:num>
-  <w:num w:numId="16">
-    <w:abstractNumId w:val="14"/>
-  </w:num>
-  <w:num w:numId="17">
-    <w:abstractNumId w:val="4"/>
-  </w:num>
-  <w:num w:numId="18">
-    <w:abstractNumId w:val="2"/>
-  </w:num>
-  <w:num w:numId="19">
-    <w:abstractNumId w:val="12"/>
-  </w:num>
-  <w:num w:numId="20">
-    <w:abstractNumId w:val="19"/>
-  </w:num>
 </w:numbering>
-</file>
-
-<file path=word/people.xml><?xml version="1.0" encoding="utf-8"?>
-<w15:people xmlns:wpc="http://schemas.microsoft.com/office/word/2010/wordprocessingCanvas" xmlns:cx="http://schemas.microsoft.com/office/drawing/2014/chartex" xmlns:cx1="http://schemas.microsoft.com/office/drawing/2015/9/8/chartex" xmlns:cx2="http://schemas.microsoft.com/office/drawing/2015/10/21/chartex" xmlns:cx3="http://schemas.microsoft.com/office/drawing/2016/5/9/chartex" xmlns:cx4="http://schemas.microsoft.com/office/drawing/2016/5/10/chartex" xmlns:cx5="http://schemas.microsoft.com/office/drawing/2016/5/11/chartex" xmlns:cx6="http://schemas.microsoft.com/office/drawing/2016/5/12/chartex" xmlns:cx7="http://schemas.microsoft.com/office/drawing/2016/5/13/chartex" xmlns:cx8="http://schemas.microsoft.com/office/drawing/2016/5/14/chartex" xmlns:mc="http://schemas.openxmlformats.org/markup-compatibility/2006" xmlns:aink="http://schemas.microsoft.com/office/drawing/2016/ink" xmlns:am3d="http://schemas.microsoft.com/office/drawing/2017/model3d" xmlns:o="urn:schemas-microsoft-com:office:office" xmlns:r="http://schemas.openxmlformats.org/officeDocument/2006/relationships" xmlns:m="http://schemas.openxmlformats.org/officeDocument/2006/math" xmlns:v="urn:schemas-microsoft-com:vml" xmlns:wp14="http://schemas.microsoft.com/office/word/2010/wordprocessingDrawing" xmlns:wp="http://schemas.openxmlformats.org/drawingml/2006/wordprocessingDrawing" xmlns:w10="urn:schemas-microsoft-com:office:word" xmlns:w="http://schemas.openxmlformats.org/wordprocessingml/2006/main" xmlns:w14="http://schemas.microsoft.com/office/word/2010/wordml" xmlns:w15="http://schemas.microsoft.com/office/word/2012/wordml" xmlns:w16cex="http://schemas.microsoft.com/office/word/2018/wordml/cex" xmlns:w16cid="http://schemas.microsoft.com/office/word/2016/wordml/cid" xmlns:w16="http://schemas.microsoft.com/office/word/2018/wordml" xmlns:w16sdtdh="http://schemas.microsoft.com/office/word/2020/wordml/sdtdatahash" xmlns:w16se="http://schemas.microsoft.com/office/word/2015/wordml/symex" xmlns:wpg="http://schemas.microsoft.com/office/word/2010/wordprocessingGroup" xmlns:wpi="http://schemas.microsoft.com/office/word/2010/wordprocessingInk" xmlns:wne="http://schemas.microsoft.com/office/word/2006/wordml" xmlns:wps="http://schemas.microsoft.com/office/word/2010/wordprocessingShape" mc:Ignorable="w14 w15 w16se w16cid w16 w16cex w16sdtdh wp14">
-  <w15:person w15:author="Rolando Berrú">
-    <w15:presenceInfo w15:providerId="None" w15:userId="Rolando Berrú"/>
-  </w15:person>
-</w15:people>
 </file>
 
 <file path=word/styles.xml><?xml version="1.0" encoding="utf-8"?>

</xml_diff>

<commit_message>
ACTUALIZACION INFORME FINAL I
si
</commit_message>
<xml_diff>
--- a/documentacion/FORMATO INFORME FINAL/ISC-Formato Informe Proyecto Fin de Curso Moanso.docx
+++ b/documentacion/FORMATO INFORME FINAL/ISC-Formato Informe Proyecto Fin de Curso Moanso.docx
@@ -1110,34 +1110,6 @@
         <w:t>2021</w:t>
       </w:r>
     </w:p>
-    <w:p>
-      <w:pPr>
-        <w:spacing w:before="58"/>
-        <w:ind w:right="112"/>
-        <w:jc w:val="right"/>
-        <w:rPr>
-          <w:rFonts w:ascii="Arial" w:eastAsia="Arial" w:hAnsi="Arial" w:cs="Arial"/>
-          <w:color w:val="FDC012"/>
-          <w:spacing w:val="1"/>
-          <w:w w:val="99"/>
-          <w:sz w:val="31"/>
-          <w:szCs w:val="31"/>
-          <w:lang w:val="es-PE"/>
-        </w:rPr>
-      </w:pPr>
-    </w:p>
-    <w:p>
-      <w:pPr>
-        <w:ind w:left="1122"/>
-        <w:jc w:val="both"/>
-        <w:rPr>
-          <w:rFonts w:ascii="Arial" w:hAnsi="Arial" w:cs="Arial"/>
-          <w:b/>
-          <w:sz w:val="22"/>
-          <w:szCs w:val="22"/>
-        </w:rPr>
-      </w:pPr>
-    </w:p>
     <w:sdt>
       <w:sdtPr>
         <w:rPr>
@@ -1862,6 +1834,232 @@
               <w:noProof/>
             </w:rPr>
           </w:pPr>
+          <w:r>
+            <w:tab/>
+          </w:r>
+          <w:hyperlink w:anchor="_Toc66359758" w:history="1">
+            <w:r>
+              <w:rPr>
+                <w:rStyle w:val="Hipervnculo"/>
+                <w:rFonts w:ascii="Arial" w:hAnsi="Arial" w:cs="Arial"/>
+                <w:noProof/>
+              </w:rPr>
+              <w:t>2.2.</w:t>
+            </w:r>
+            <w:r>
+              <w:rPr>
+                <w:rStyle w:val="Hipervnculo"/>
+                <w:rFonts w:ascii="Arial" w:hAnsi="Arial" w:cs="Arial"/>
+                <w:noProof/>
+              </w:rPr>
+              <w:t xml:space="preserve">1. </w:t>
+            </w:r>
+            <w:r>
+              <w:rPr>
+                <w:rStyle w:val="Hipervnculo"/>
+                <w:rFonts w:ascii="Arial" w:hAnsi="Arial" w:cs="Arial"/>
+                <w:noProof/>
+              </w:rPr>
+              <w:t>Identificación del problema</w:t>
+            </w:r>
+            <w:r>
+              <w:rPr>
+                <w:rFonts w:ascii="Arial" w:hAnsi="Arial" w:cs="Arial"/>
+                <w:noProof/>
+                <w:webHidden/>
+              </w:rPr>
+              <w:tab/>
+            </w:r>
+            <w:r>
+              <w:rPr>
+                <w:rFonts w:ascii="Arial" w:hAnsi="Arial" w:cs="Arial"/>
+                <w:noProof/>
+                <w:webHidden/>
+              </w:rPr>
+              <w:fldChar w:fldCharType="begin"/>
+            </w:r>
+            <w:r>
+              <w:rPr>
+                <w:rFonts w:ascii="Arial" w:hAnsi="Arial" w:cs="Arial"/>
+                <w:noProof/>
+                <w:webHidden/>
+              </w:rPr>
+              <w:instrText xml:space="preserve"> PAGEREF _Toc66359758 \h </w:instrText>
+            </w:r>
+            <w:r>
+              <w:rPr>
+                <w:rFonts w:ascii="Arial" w:hAnsi="Arial" w:cs="Arial"/>
+                <w:noProof/>
+                <w:webHidden/>
+              </w:rPr>
+            </w:r>
+            <w:r>
+              <w:rPr>
+                <w:rFonts w:ascii="Arial" w:hAnsi="Arial" w:cs="Arial"/>
+                <w:noProof/>
+                <w:webHidden/>
+              </w:rPr>
+              <w:fldChar w:fldCharType="separate"/>
+            </w:r>
+            <w:r>
+              <w:rPr>
+                <w:rFonts w:ascii="Arial" w:hAnsi="Arial" w:cs="Arial"/>
+                <w:noProof/>
+                <w:webHidden/>
+              </w:rPr>
+              <w:t>4</w:t>
+            </w:r>
+            <w:r>
+              <w:rPr>
+                <w:rFonts w:ascii="Arial" w:hAnsi="Arial" w:cs="Arial"/>
+                <w:noProof/>
+                <w:webHidden/>
+              </w:rPr>
+              <w:fldChar w:fldCharType="end"/>
+            </w:r>
+          </w:hyperlink>
+        </w:p>
+        <w:p>
+          <w:pPr>
+            <w:pStyle w:val="TDC2"/>
+            <w:tabs>
+              <w:tab w:val="left" w:pos="880"/>
+              <w:tab w:val="right" w:leader="dot" w:pos="8495"/>
+            </w:tabs>
+            <w:rPr>
+              <w:rFonts w:ascii="Arial" w:hAnsi="Arial" w:cs="Arial"/>
+              <w:noProof/>
+            </w:rPr>
+          </w:pPr>
+          <w:r>
+            <w:tab/>
+          </w:r>
+          <w:hyperlink w:anchor="_Toc66359758" w:history="1">
+            <w:r>
+              <w:rPr>
+                <w:rStyle w:val="Hipervnculo"/>
+                <w:rFonts w:ascii="Arial" w:hAnsi="Arial" w:cs="Arial"/>
+                <w:noProof/>
+              </w:rPr>
+              <w:t>2.2.</w:t>
+            </w:r>
+            <w:r>
+              <w:rPr>
+                <w:rStyle w:val="Hipervnculo"/>
+                <w:rFonts w:ascii="Arial" w:hAnsi="Arial" w:cs="Arial"/>
+                <w:noProof/>
+              </w:rPr>
+              <w:t>2.</w:t>
+            </w:r>
+            <w:r>
+              <w:rPr>
+                <w:rStyle w:val="Hipervnculo"/>
+                <w:rFonts w:ascii="Arial" w:hAnsi="Arial" w:cs="Arial"/>
+                <w:noProof/>
+              </w:rPr>
+              <w:t xml:space="preserve"> </w:t>
+            </w:r>
+            <w:r>
+              <w:rPr>
+                <w:rStyle w:val="Hipervnculo"/>
+                <w:rFonts w:ascii="Arial" w:hAnsi="Arial" w:cs="Arial"/>
+                <w:noProof/>
+              </w:rPr>
+              <w:t>F</w:t>
+            </w:r>
+            <w:r>
+              <w:rPr>
+                <w:rStyle w:val="Hipervnculo"/>
+                <w:rFonts w:ascii="Arial" w:hAnsi="Arial" w:cs="Arial"/>
+                <w:noProof/>
+              </w:rPr>
+              <w:t>ormulación</w:t>
+            </w:r>
+            <w:r>
+              <w:rPr>
+                <w:rStyle w:val="Hipervnculo"/>
+                <w:rFonts w:ascii="Arial" w:hAnsi="Arial" w:cs="Arial"/>
+                <w:noProof/>
+              </w:rPr>
+              <w:t xml:space="preserve"> interrogativa</w:t>
+            </w:r>
+            <w:r>
+              <w:rPr>
+                <w:rStyle w:val="Hipervnculo"/>
+                <w:rFonts w:ascii="Arial" w:hAnsi="Arial" w:cs="Arial"/>
+                <w:noProof/>
+              </w:rPr>
+              <w:t xml:space="preserve"> del problema</w:t>
+            </w:r>
+            <w:r>
+              <w:rPr>
+                <w:rFonts w:ascii="Arial" w:hAnsi="Arial" w:cs="Arial"/>
+                <w:noProof/>
+                <w:webHidden/>
+              </w:rPr>
+              <w:tab/>
+            </w:r>
+            <w:r>
+              <w:rPr>
+                <w:rFonts w:ascii="Arial" w:hAnsi="Arial" w:cs="Arial"/>
+                <w:noProof/>
+                <w:webHidden/>
+              </w:rPr>
+              <w:fldChar w:fldCharType="begin"/>
+            </w:r>
+            <w:r>
+              <w:rPr>
+                <w:rFonts w:ascii="Arial" w:hAnsi="Arial" w:cs="Arial"/>
+                <w:noProof/>
+                <w:webHidden/>
+              </w:rPr>
+              <w:instrText xml:space="preserve"> PAGEREF _Toc66359758 \h </w:instrText>
+            </w:r>
+            <w:r>
+              <w:rPr>
+                <w:rFonts w:ascii="Arial" w:hAnsi="Arial" w:cs="Arial"/>
+                <w:noProof/>
+                <w:webHidden/>
+              </w:rPr>
+            </w:r>
+            <w:r>
+              <w:rPr>
+                <w:rFonts w:ascii="Arial" w:hAnsi="Arial" w:cs="Arial"/>
+                <w:noProof/>
+                <w:webHidden/>
+              </w:rPr>
+              <w:fldChar w:fldCharType="separate"/>
+            </w:r>
+            <w:r>
+              <w:rPr>
+                <w:rFonts w:ascii="Arial" w:hAnsi="Arial" w:cs="Arial"/>
+                <w:noProof/>
+                <w:webHidden/>
+              </w:rPr>
+              <w:t>4</w:t>
+            </w:r>
+            <w:r>
+              <w:rPr>
+                <w:rFonts w:ascii="Arial" w:hAnsi="Arial" w:cs="Arial"/>
+                <w:noProof/>
+                <w:webHidden/>
+              </w:rPr>
+              <w:fldChar w:fldCharType="end"/>
+            </w:r>
+          </w:hyperlink>
+        </w:p>
+        <w:p>
+          <w:pPr>
+            <w:pStyle w:val="TDC2"/>
+            <w:tabs>
+              <w:tab w:val="left" w:pos="880"/>
+              <w:tab w:val="right" w:leader="dot" w:pos="8495"/>
+            </w:tabs>
+            <w:rPr>
+              <w:rFonts w:ascii="Arial" w:hAnsi="Arial" w:cs="Arial"/>
+              <w:noProof/>
+            </w:rPr>
+          </w:pPr>
           <w:hyperlink w:anchor="_Toc66359759" w:history="1">
             <w:r>
               <w:rPr>
@@ -2621,7 +2819,6 @@
             <w:rPr>
               <w:rFonts w:ascii="Arial" w:hAnsi="Arial" w:cs="Arial"/>
               <w:noProof/>
-              <w:color w:val="FF0000"/>
             </w:rPr>
           </w:pPr>
           <w:hyperlink w:anchor="_Toc66359770" w:history="1">
@@ -2630,7 +2827,7 @@
                 <w:rStyle w:val="Hipervnculo"/>
                 <w:rFonts w:ascii="Arial" w:hAnsi="Arial" w:cs="Arial"/>
                 <w:noProof/>
-                <w:color w:val="FF0000"/>
+                <w:color w:val="auto"/>
               </w:rPr>
               <w:t>5.1.</w:t>
             </w:r>
@@ -2638,7 +2835,6 @@
               <w:rPr>
                 <w:rFonts w:ascii="Arial" w:hAnsi="Arial" w:cs="Arial"/>
                 <w:noProof/>
-                <w:color w:val="FF0000"/>
               </w:rPr>
               <w:tab/>
             </w:r>
@@ -2647,16 +2843,15 @@
                 <w:rStyle w:val="Hipervnculo"/>
                 <w:rFonts w:ascii="Arial" w:hAnsi="Arial" w:cs="Arial"/>
                 <w:noProof/>
-                <w:color w:val="FF0000"/>
-              </w:rPr>
-              <w:t>Análisis de la viabilidad (de diferente tipo) y/o beneficio económico</w:t>
-            </w:r>
-            <w:r>
-              <w:rPr>
-                <w:rFonts w:ascii="Arial" w:hAnsi="Arial" w:cs="Arial"/>
-                <w:noProof/>
-                <w:webHidden/>
-                <w:color w:val="FF0000"/>
+                <w:color w:val="auto"/>
+              </w:rPr>
+              <w:t>Justificación Operativa</w:t>
+            </w:r>
+            <w:r>
+              <w:rPr>
+                <w:rFonts w:ascii="Arial" w:hAnsi="Arial" w:cs="Arial"/>
+                <w:noProof/>
+                <w:webHidden/>
               </w:rPr>
               <w:tab/>
             </w:r>
@@ -2665,7 +2860,6 @@
                 <w:rFonts w:ascii="Arial" w:hAnsi="Arial" w:cs="Arial"/>
                 <w:noProof/>
                 <w:webHidden/>
-                <w:color w:val="FF0000"/>
               </w:rPr>
               <w:fldChar w:fldCharType="begin"/>
             </w:r>
@@ -2674,7 +2868,6 @@
                 <w:rFonts w:ascii="Arial" w:hAnsi="Arial" w:cs="Arial"/>
                 <w:noProof/>
                 <w:webHidden/>
-                <w:color w:val="FF0000"/>
               </w:rPr>
               <w:instrText xml:space="preserve"> PAGEREF _Toc66359770 \h </w:instrText>
             </w:r>
@@ -2683,15 +2876,13 @@
                 <w:rFonts w:ascii="Arial" w:hAnsi="Arial" w:cs="Arial"/>
                 <w:noProof/>
                 <w:webHidden/>
-                <w:color w:val="FF0000"/>
-              </w:rPr>
-            </w:r>
-            <w:r>
-              <w:rPr>
-                <w:rFonts w:ascii="Arial" w:hAnsi="Arial" w:cs="Arial"/>
-                <w:noProof/>
-                <w:webHidden/>
-                <w:color w:val="FF0000"/>
+              </w:rPr>
+            </w:r>
+            <w:r>
+              <w:rPr>
+                <w:rFonts w:ascii="Arial" w:hAnsi="Arial" w:cs="Arial"/>
+                <w:noProof/>
+                <w:webHidden/>
               </w:rPr>
               <w:fldChar w:fldCharType="separate"/>
             </w:r>
@@ -2700,7 +2891,6 @@
                 <w:rFonts w:ascii="Arial" w:hAnsi="Arial" w:cs="Arial"/>
                 <w:noProof/>
                 <w:webHidden/>
-                <w:color w:val="FF0000"/>
               </w:rPr>
               <w:t>5</w:t>
             </w:r>
@@ -2709,7 +2899,6 @@
                 <w:rFonts w:ascii="Arial" w:hAnsi="Arial" w:cs="Arial"/>
                 <w:noProof/>
                 <w:webHidden/>
-                <w:color w:val="FF0000"/>
               </w:rPr>
               <w:fldChar w:fldCharType="end"/>
             </w:r>
@@ -2725,7 +2914,6 @@
             <w:rPr>
               <w:rFonts w:ascii="Arial" w:hAnsi="Arial" w:cs="Arial"/>
               <w:noProof/>
-              <w:color w:val="FF0000"/>
             </w:rPr>
           </w:pPr>
           <w:hyperlink w:anchor="_Toc66359771" w:history="1">
@@ -2734,7 +2922,7 @@
                 <w:rStyle w:val="Hipervnculo"/>
                 <w:rFonts w:ascii="Arial" w:hAnsi="Arial" w:cs="Arial"/>
                 <w:noProof/>
-                <w:color w:val="FF0000"/>
+                <w:color w:val="auto"/>
               </w:rPr>
               <w:t>5.2.</w:t>
             </w:r>
@@ -2742,7 +2930,6 @@
               <w:rPr>
                 <w:rFonts w:ascii="Arial" w:hAnsi="Arial" w:cs="Arial"/>
                 <w:noProof/>
-                <w:color w:val="FF0000"/>
               </w:rPr>
               <w:tab/>
             </w:r>
@@ -2751,16 +2938,15 @@
                 <w:rStyle w:val="Hipervnculo"/>
                 <w:rFonts w:ascii="Arial" w:hAnsi="Arial" w:cs="Arial"/>
                 <w:noProof/>
-                <w:color w:val="FF0000"/>
-              </w:rPr>
-              <w:t>Definición de factores económicos</w:t>
-            </w:r>
-            <w:r>
-              <w:rPr>
-                <w:rFonts w:ascii="Arial" w:hAnsi="Arial" w:cs="Arial"/>
-                <w:noProof/>
-                <w:webHidden/>
-                <w:color w:val="FF0000"/>
+                <w:color w:val="auto"/>
+              </w:rPr>
+              <w:t>Justificación Técnica</w:t>
+            </w:r>
+            <w:r>
+              <w:rPr>
+                <w:rFonts w:ascii="Arial" w:hAnsi="Arial" w:cs="Arial"/>
+                <w:noProof/>
+                <w:webHidden/>
               </w:rPr>
               <w:tab/>
             </w:r>
@@ -2769,7 +2955,6 @@
                 <w:rFonts w:ascii="Arial" w:hAnsi="Arial" w:cs="Arial"/>
                 <w:noProof/>
                 <w:webHidden/>
-                <w:color w:val="FF0000"/>
               </w:rPr>
               <w:fldChar w:fldCharType="begin"/>
             </w:r>
@@ -2778,7 +2963,6 @@
                 <w:rFonts w:ascii="Arial" w:hAnsi="Arial" w:cs="Arial"/>
                 <w:noProof/>
                 <w:webHidden/>
-                <w:color w:val="FF0000"/>
               </w:rPr>
               <w:instrText xml:space="preserve"> PAGEREF _Toc66359771 \h </w:instrText>
             </w:r>
@@ -2787,15 +2971,13 @@
                 <w:rFonts w:ascii="Arial" w:hAnsi="Arial" w:cs="Arial"/>
                 <w:noProof/>
                 <w:webHidden/>
-                <w:color w:val="FF0000"/>
-              </w:rPr>
-            </w:r>
-            <w:r>
-              <w:rPr>
-                <w:rFonts w:ascii="Arial" w:hAnsi="Arial" w:cs="Arial"/>
-                <w:noProof/>
-                <w:webHidden/>
-                <w:color w:val="FF0000"/>
+              </w:rPr>
+            </w:r>
+            <w:r>
+              <w:rPr>
+                <w:rFonts w:ascii="Arial" w:hAnsi="Arial" w:cs="Arial"/>
+                <w:noProof/>
+                <w:webHidden/>
               </w:rPr>
               <w:fldChar w:fldCharType="separate"/>
             </w:r>
@@ -2804,7 +2986,6 @@
                 <w:rFonts w:ascii="Arial" w:hAnsi="Arial" w:cs="Arial"/>
                 <w:noProof/>
                 <w:webHidden/>
-                <w:color w:val="FF0000"/>
               </w:rPr>
               <w:t>5</w:t>
             </w:r>
@@ -2813,7 +2994,6 @@
                 <w:rFonts w:ascii="Arial" w:hAnsi="Arial" w:cs="Arial"/>
                 <w:noProof/>
                 <w:webHidden/>
-                <w:color w:val="FF0000"/>
               </w:rPr>
               <w:fldChar w:fldCharType="end"/>
             </w:r>
@@ -2837,7 +3017,7 @@
                 <w:rStyle w:val="Hipervnculo"/>
                 <w:rFonts w:ascii="Arial" w:hAnsi="Arial" w:cs="Arial"/>
                 <w:noProof/>
-                <w:color w:val="FF0000"/>
+                <w:color w:val="auto"/>
               </w:rPr>
               <w:t>5.3.</w:t>
             </w:r>
@@ -2845,7 +3025,6 @@
               <w:rPr>
                 <w:rFonts w:ascii="Arial" w:hAnsi="Arial" w:cs="Arial"/>
                 <w:noProof/>
-                <w:color w:val="FF0000"/>
               </w:rPr>
               <w:tab/>
             </w:r>
@@ -2854,16 +3033,15 @@
                 <w:rStyle w:val="Hipervnculo"/>
                 <w:rFonts w:ascii="Arial" w:hAnsi="Arial" w:cs="Arial"/>
                 <w:noProof/>
-                <w:color w:val="FF0000"/>
-              </w:rPr>
-              <w:t>Uso de indicadores y ratios</w:t>
-            </w:r>
-            <w:r>
-              <w:rPr>
-                <w:rFonts w:ascii="Arial" w:hAnsi="Arial" w:cs="Arial"/>
-                <w:noProof/>
-                <w:webHidden/>
-                <w:color w:val="FF0000"/>
+                <w:color w:val="auto"/>
+              </w:rPr>
+              <w:t>Justificación Económica</w:t>
+            </w:r>
+            <w:r>
+              <w:rPr>
+                <w:rFonts w:ascii="Arial" w:hAnsi="Arial" w:cs="Arial"/>
+                <w:noProof/>
+                <w:webHidden/>
               </w:rPr>
               <w:tab/>
             </w:r>
@@ -2872,7 +3050,6 @@
                 <w:rFonts w:ascii="Arial" w:hAnsi="Arial" w:cs="Arial"/>
                 <w:noProof/>
                 <w:webHidden/>
-                <w:color w:val="FF0000"/>
               </w:rPr>
               <w:fldChar w:fldCharType="begin"/>
             </w:r>
@@ -2881,7 +3058,6 @@
                 <w:rFonts w:ascii="Arial" w:hAnsi="Arial" w:cs="Arial"/>
                 <w:noProof/>
                 <w:webHidden/>
-                <w:color w:val="FF0000"/>
               </w:rPr>
               <w:instrText xml:space="preserve"> PAGEREF _Toc66359772 \h </w:instrText>
             </w:r>
@@ -2890,15 +3066,13 @@
                 <w:rFonts w:ascii="Arial" w:hAnsi="Arial" w:cs="Arial"/>
                 <w:noProof/>
                 <w:webHidden/>
-                <w:color w:val="FF0000"/>
-              </w:rPr>
-            </w:r>
-            <w:r>
-              <w:rPr>
-                <w:rFonts w:ascii="Arial" w:hAnsi="Arial" w:cs="Arial"/>
-                <w:noProof/>
-                <w:webHidden/>
-                <w:color w:val="FF0000"/>
+              </w:rPr>
+            </w:r>
+            <w:r>
+              <w:rPr>
+                <w:rFonts w:ascii="Arial" w:hAnsi="Arial" w:cs="Arial"/>
+                <w:noProof/>
+                <w:webHidden/>
               </w:rPr>
               <w:fldChar w:fldCharType="separate"/>
             </w:r>
@@ -2907,7 +3081,6 @@
                 <w:rFonts w:ascii="Arial" w:hAnsi="Arial" w:cs="Arial"/>
                 <w:noProof/>
                 <w:webHidden/>
-                <w:color w:val="FF0000"/>
               </w:rPr>
               <w:t>5</w:t>
             </w:r>
@@ -2916,7 +3089,6 @@
                 <w:rFonts w:ascii="Arial" w:hAnsi="Arial" w:cs="Arial"/>
                 <w:noProof/>
                 <w:webHidden/>
-                <w:color w:val="FF0000"/>
               </w:rPr>
               <w:fldChar w:fldCharType="end"/>
             </w:r>
@@ -2940,6 +3112,7 @@
                 <w:rStyle w:val="Hipervnculo"/>
                 <w:rFonts w:ascii="Arial" w:hAnsi="Arial" w:cs="Arial"/>
                 <w:noProof/>
+                <w:color w:val="auto"/>
               </w:rPr>
               <w:t>VI.</w:t>
             </w:r>
@@ -3034,6 +3207,7 @@
                 <w:rStyle w:val="Hipervnculo"/>
                 <w:rFonts w:ascii="Arial" w:hAnsi="Arial" w:cs="Arial"/>
                 <w:noProof/>
+                <w:color w:val="auto"/>
               </w:rPr>
               <w:t>VII.</w:t>
             </w:r>
@@ -3049,6 +3223,7 @@
                 <w:rStyle w:val="Hipervnculo"/>
                 <w:rFonts w:ascii="Arial" w:hAnsi="Arial" w:cs="Arial"/>
                 <w:noProof/>
+                <w:color w:val="auto"/>
               </w:rPr>
               <w:t>RECOMENDACIONES FINALES</w:t>
             </w:r>
@@ -3127,6 +3302,7 @@
                 <w:rStyle w:val="Hipervnculo"/>
                 <w:rFonts w:ascii="Arial" w:hAnsi="Arial" w:cs="Arial"/>
                 <w:noProof/>
+                <w:color w:val="auto"/>
               </w:rPr>
               <w:t>7.1.</w:t>
             </w:r>
@@ -3142,6 +3318,7 @@
                 <w:rStyle w:val="Hipervnculo"/>
                 <w:rFonts w:ascii="Arial" w:hAnsi="Arial" w:cs="Arial"/>
                 <w:noProof/>
+                <w:color w:val="auto"/>
               </w:rPr>
               <w:t>Plan de implementación de la solución</w:t>
             </w:r>
@@ -3220,6 +3397,7 @@
                 <w:rStyle w:val="Hipervnculo"/>
                 <w:rFonts w:ascii="Arial" w:hAnsi="Arial" w:cs="Arial"/>
                 <w:noProof/>
+                <w:color w:val="auto"/>
               </w:rPr>
               <w:t>7.2.</w:t>
             </w:r>
@@ -3235,6 +3413,7 @@
                 <w:rStyle w:val="Hipervnculo"/>
                 <w:rFonts w:ascii="Arial" w:hAnsi="Arial" w:cs="Arial"/>
                 <w:noProof/>
+                <w:color w:val="auto"/>
               </w:rPr>
               <w:t>Recomendaciones respaldadas por información y análisis</w:t>
             </w:r>
@@ -3313,6 +3492,7 @@
                 <w:rStyle w:val="Hipervnculo"/>
                 <w:rFonts w:ascii="Arial" w:hAnsi="Arial" w:cs="Arial"/>
                 <w:noProof/>
+                <w:color w:val="auto"/>
               </w:rPr>
               <w:t>VIII.</w:t>
             </w:r>
@@ -3328,6 +3508,7 @@
                 <w:rStyle w:val="Hipervnculo"/>
                 <w:rFonts w:ascii="Arial" w:hAnsi="Arial" w:cs="Arial"/>
                 <w:noProof/>
+                <w:color w:val="auto"/>
               </w:rPr>
               <w:t>REFERENCIAS O BIBLIOGRAFÍA</w:t>
             </w:r>
@@ -3407,6 +3588,7 @@
                 <w:rFonts w:ascii="Arial" w:hAnsi="Arial" w:cs="Arial"/>
                 <w:bCs/>
                 <w:noProof/>
+                <w:color w:val="auto"/>
                 <w:kern w:val="28"/>
                 <w:lang w:val="es-PE"/>
               </w:rPr>
@@ -3424,6 +3606,7 @@
                 <w:rStyle w:val="Hipervnculo"/>
                 <w:rFonts w:ascii="Arial" w:hAnsi="Arial" w:cs="Arial"/>
                 <w:noProof/>
+                <w:color w:val="auto"/>
                 <w:highlight w:val="yellow"/>
               </w:rPr>
               <w:t>ANEXOS</w:t>
@@ -4251,6 +4434,14 @@
           <w:szCs w:val="22"/>
         </w:rPr>
       </w:pPr>
+      <w:r>
+        <w:rPr>
+          <w:rFonts w:ascii="Arial" w:hAnsi="Arial" w:cs="Arial"/>
+          <w:sz w:val="22"/>
+          <w:szCs w:val="22"/>
+        </w:rPr>
+        <w:t>¿Qué nos llevó a hacer este proyecto?</w:t>
+      </w:r>
     </w:p>
     <w:p>
       <w:pPr>
@@ -4317,6 +4508,26 @@
         <w:t>Propuestas</w:t>
       </w:r>
       <w:bookmarkEnd w:id="3"/>
+    </w:p>
+    <w:p>
+      <w:pPr>
+        <w:spacing w:line="360" w:lineRule="auto"/>
+        <w:ind w:firstLine="360"/>
+        <w:jc w:val="both"/>
+        <w:rPr>
+          <w:rFonts w:ascii="Arial" w:hAnsi="Arial" w:cs="Arial"/>
+          <w:sz w:val="22"/>
+          <w:szCs w:val="22"/>
+        </w:rPr>
+      </w:pPr>
+      <w:r>
+        <w:rPr>
+          <w:rFonts w:ascii="Arial" w:hAnsi="Arial" w:cs="Arial"/>
+          <w:sz w:val="22"/>
+          <w:szCs w:val="22"/>
+        </w:rPr>
+        <w:t>Realizar un software…</w:t>
+      </w:r>
     </w:p>
     <w:p>
       <w:pPr>
@@ -4520,7 +4731,7 @@
           <w:rFonts w:ascii="Arial" w:hAnsi="Arial" w:cs="Arial"/>
           <w:lang w:val="es-ES"/>
         </w:rPr>
-        <w:t xml:space="preserve">, en la Pontificia Universidad Católica del Perú, tuvo como propósito desarrollar una plataforma que posibilite la administración y atención de los planes curriculares especiales funcionales (programas educativos) y terapéuticos para personas con necesidades especiales. La administración del proyecto desarrollado adoptó prácticas establecidas por el Project Management </w:t>
+        <w:t xml:space="preserve">, en la Pontificia Universidad Católica del Perú, tuvo como propósito desarrollar una plataforma que posibilite la administración y atención de los planes curriculares especiales funcionales (programas educativos) y terapéuticos para personas con necesidades especiales. La administración del proyecto </w:t>
       </w:r>
       <w:r>
         <w:rPr>
@@ -4528,7 +4739,7 @@
           <w:lang w:val="es-ES"/>
         </w:rPr>
         <w:lastRenderedPageBreak/>
-        <w:t>Institute, y a nivel de software se consideró la metodología Agile Unified Process (AUP) por su afinidad y claridad de actividades en las etapas de diseño y construcción. Finalmente se indica que el monitoreo continuo del cronograma de proyecto y de la estructura de descomposición del trabajo posibilitó el cumplimiento de los tiempos estipulados, además de la culminación satisfactoria las fases de desarrollo del software junto con los entregables adecuados y establecidos por la metodología AUP.</w:t>
+        <w:t>desarrollado adoptó prácticas establecidas por el Project Management Institute, y a nivel de software se consideró la metodología Agile Unified Process (AUP) por su afinidad y claridad de actividades en las etapas de diseño y construcción. Finalmente se indica que el monitoreo continuo del cronograma de proyecto y de la estructura de descomposición del trabajo posibilitó el cumplimiento de los tiempos estipulados, además de la culminación satisfactoria las fases de desarrollo del software junto con los entregables adecuados y establecidos por la metodología AUP.</w:t>
       </w:r>
     </w:p>
     <w:p>
@@ -4999,7 +5210,7 @@
           <w:rFonts w:ascii="Arial" w:hAnsi="Arial" w:cs="Arial"/>
           <w:lang w:val="es-ES"/>
         </w:rPr>
-        <w:t xml:space="preserve">Por lo cual la institución educativa “INTEGRAL CLASS” particularmente ha sido una de las que más necesita la ayuda de un programa efectivo que facilite su organización logrando así tener un mejor control de información, ya que referido a este aspecto es que hemos visto en una situación un tanto complicada como agraviada a diversas instituciones producto de la </w:t>
+        <w:t xml:space="preserve">Por lo cual la institución educativa “INTEGRAL CLASS” particularmente ha sido una de las que más necesita la ayuda de un programa efectivo que facilite su organización logrando así tener un mejor control de información, ya que referido a este aspecto es que hemos visto en una situación un tanto </w:t>
       </w:r>
       <w:r>
         <w:rPr>
@@ -5007,7 +5218,7 @@
           <w:lang w:val="es-ES"/>
         </w:rPr>
         <w:lastRenderedPageBreak/>
-        <w:t>pandemia. Es así que ante esta necesidad nosotros desarrollaremos un software adecuándose a las necesidades que aquejan a nuestro ámbito educativo que les permitirá ingresar todos los datos necesarios organizándolos ya sea en cuanto a matriculas, pensiones, etc. Con ayuda de este innovador software la institución tendrá garantizado que toda la información registrada se encontrará en un respectivo orden y no llevará tanto tiempo acceder a ella, garantizando además la calidad con la que cuenta la institución educativa en cuanto al manejo de operaciones realizadas de aquí en adelante.</w:t>
+        <w:t>complicada como agraviada a diversas instituciones producto de la pandemia. Es así que ante esta necesidad nosotros desarrollaremos un software adecuándose a las necesidades que aquejan a nuestro ámbito educativo que les permitirá ingresar todos los datos necesarios organizándolos ya sea en cuanto a matriculas, pensiones, etc. Con ayuda de este innovador software la institución tendrá garantizado que toda la información registrada se encontrará en un respectivo orden y no llevará tanto tiempo acceder a ella, garantizando además la calidad con la que cuenta la institución educativa en cuanto al manejo de operaciones realizadas de aquí en adelante.</w:t>
       </w:r>
     </w:p>
     <w:p>
@@ -5578,27 +5789,7 @@
           <w:color w:val="0070C0"/>
           <w:szCs w:val="22"/>
         </w:rPr>
-        <w:t xml:space="preserve">Escenarios de solución (Realizar </w:t>
-      </w:r>
-      <w:proofErr w:type="gramStart"/>
-      <w:r>
-        <w:rPr>
-          <w:rFonts w:ascii="Arial" w:hAnsi="Arial" w:cs="Arial"/>
-          <w:b/>
-          <w:color w:val="0070C0"/>
-          <w:szCs w:val="22"/>
-        </w:rPr>
-        <w:t>un comentarios</w:t>
-      </w:r>
-      <w:proofErr w:type="gramEnd"/>
-      <w:r>
-        <w:rPr>
-          <w:rFonts w:ascii="Arial" w:hAnsi="Arial" w:cs="Arial"/>
-          <w:b/>
-          <w:color w:val="0070C0"/>
-          <w:szCs w:val="22"/>
-        </w:rPr>
-        <w:t xml:space="preserve"> de las Alternativas de solución presentadas)</w:t>
+        <w:t>Escenarios de solución (Realizar un comentarios de las Alternativas de solución presentadas)</w:t>
       </w:r>
     </w:p>
     <w:p>
@@ -5690,7 +5881,6 @@
           <w:szCs w:val="22"/>
         </w:rPr>
       </w:pPr>
-      <w:proofErr w:type="gramStart"/>
       <w:r>
         <w:rPr>
           <w:rFonts w:ascii="Arial" w:hAnsi="Arial" w:cs="Arial"/>
@@ -5701,7 +5891,6 @@
         </w:rPr>
         <w:t>Menciones, los criterios!!!</w:t>
       </w:r>
-      <w:proofErr w:type="gramEnd"/>
     </w:p>
     <w:p>
       <w:pPr>
@@ -6512,47 +6701,7 @@
           <w:color w:val="0070C0"/>
           <w:szCs w:val="22"/>
         </w:rPr>
-        <w:t xml:space="preserve">Descriptiva pueden indicar que la solución </w:t>
-      </w:r>
-      <w:proofErr w:type="gramStart"/>
-      <w:r>
-        <w:rPr>
-          <w:rFonts w:ascii="Arial" w:hAnsi="Arial" w:cs="Arial"/>
-          <w:b/>
-          <w:color w:val="0070C0"/>
-          <w:szCs w:val="22"/>
-        </w:rPr>
-        <w:t>de  desplegará</w:t>
-      </w:r>
-      <w:proofErr w:type="gramEnd"/>
-      <w:r>
-        <w:rPr>
-          <w:rFonts w:ascii="Arial" w:hAnsi="Arial" w:cs="Arial"/>
-          <w:b/>
-          <w:color w:val="0070C0"/>
-          <w:szCs w:val="22"/>
-        </w:rPr>
-        <w:t xml:space="preserve"> en un servidor -que sea capaz de </w:t>
-      </w:r>
-      <w:proofErr w:type="spellStart"/>
-      <w:r>
-        <w:rPr>
-          <w:rFonts w:ascii="Arial" w:hAnsi="Arial" w:cs="Arial"/>
-          <w:b/>
-          <w:color w:val="0070C0"/>
-          <w:szCs w:val="22"/>
-        </w:rPr>
-        <w:t>framework</w:t>
-      </w:r>
-      <w:proofErr w:type="spellEnd"/>
-      <w:r>
-        <w:rPr>
-          <w:rFonts w:ascii="Arial" w:hAnsi="Arial" w:cs="Arial"/>
-          <w:b/>
-          <w:color w:val="0070C0"/>
-          <w:szCs w:val="22"/>
-        </w:rPr>
-        <w:t xml:space="preserve"> .net  y un motor de base de datos SQL-Server –</w:t>
+        <w:t>Descriptiva pueden indicar que la solución de  desplegará en un servidor -que sea capaz de framework .net  y un motor de base de datos SQL-Server –</w:t>
       </w:r>
     </w:p>
     <w:p>
@@ -11304,6 +11453,19 @@
       <w:lang w:val="es-ES_tradnl" w:eastAsia="es-ES_tradnl"/>
     </w:rPr>
   </w:style>
+  <w:style w:type="paragraph" w:styleId="TDC3">
+    <w:name w:val="toc 3"/>
+    <w:basedOn w:val="Normal"/>
+    <w:next w:val="Normal"/>
+    <w:autoRedefine/>
+    <w:uiPriority w:val="39"/>
+    <w:unhideWhenUsed/>
+    <w:rsid w:val="00CC28CD"/>
+    <w:pPr>
+      <w:spacing w:after="100"/>
+      <w:ind w:left="480"/>
+    </w:pPr>
+  </w:style>
 </w:styles>
 </file>
 

</xml_diff>

<commit_message>
ACTUALIZACION CAP 1 INFORME
No se que se hace en hallazgos :v
</commit_message>
<xml_diff>
--- a/documentacion/FORMATO INFORME FINAL/ISC-Formato Informe Proyecto Fin de Curso Moanso.docx
+++ b/documentacion/FORMATO INFORME FINAL/ISC-Formato Informe Proyecto Fin de Curso Moanso.docx
@@ -4410,7 +4410,8 @@
         <w:outlineLvl w:val="1"/>
         <w:rPr>
           <w:rFonts w:ascii="Arial" w:hAnsi="Arial" w:cs="Arial"/>
-          <w:b/>
+          <w:sz w:val="22"/>
+          <w:szCs w:val="22"/>
         </w:rPr>
       </w:pPr>
       <w:bookmarkStart w:id="1" w:name="_Toc66359752"/>
@@ -4425,22 +4426,24 @@
     </w:p>
     <w:p>
       <w:pPr>
+        <w:pStyle w:val="Prrafodelista"/>
         <w:spacing w:line="360" w:lineRule="auto"/>
-        <w:ind w:left="388"/>
-        <w:jc w:val="both"/>
-        <w:rPr>
-          <w:rFonts w:ascii="Arial" w:hAnsi="Arial" w:cs="Arial"/>
-          <w:sz w:val="22"/>
-          <w:szCs w:val="22"/>
-        </w:rPr>
-      </w:pPr>
-      <w:r>
-        <w:rPr>
-          <w:rFonts w:ascii="Arial" w:hAnsi="Arial" w:cs="Arial"/>
-          <w:sz w:val="22"/>
-          <w:szCs w:val="22"/>
-        </w:rPr>
-        <w:t>¿Qué nos llevó a hacer este proyecto?</w:t>
+        <w:ind w:left="792"/>
+        <w:jc w:val="both"/>
+        <w:outlineLvl w:val="1"/>
+        <w:rPr>
+          <w:rFonts w:ascii="Arial" w:hAnsi="Arial" w:cs="Arial"/>
+          <w:sz w:val="22"/>
+          <w:szCs w:val="22"/>
+        </w:rPr>
+      </w:pPr>
+      <w:r>
+        <w:rPr>
+          <w:rFonts w:ascii="Arial" w:hAnsi="Arial" w:cs="Arial"/>
+          <w:sz w:val="22"/>
+          <w:szCs w:val="22"/>
+        </w:rPr>
+        <w:t>El motivo por el que decidimos realizar este proyecto es porque vimos ampliamente los procesos que hoy en día requieren cambios en el ámbito escolar por la actual pandemia, por ello nos basamos en las operaciones que comúnmente se realizan de forma habitual para llegar a automatizar dichos procedimientos y de esta manera conseguir resultados más eficaces.</w:t>
       </w:r>
     </w:p>
     <w:p>
@@ -4511,22 +4514,42 @@
     </w:p>
     <w:p>
       <w:pPr>
+        <w:pStyle w:val="Prrafodelista"/>
+        <w:numPr>
+          <w:ilvl w:val="0"/>
+          <w:numId w:val="23"/>
+        </w:numPr>
         <w:spacing w:line="360" w:lineRule="auto"/>
-        <w:ind w:firstLine="360"/>
-        <w:jc w:val="both"/>
-        <w:rPr>
-          <w:rFonts w:ascii="Arial" w:hAnsi="Arial" w:cs="Arial"/>
-          <w:sz w:val="22"/>
-          <w:szCs w:val="22"/>
-        </w:rPr>
-      </w:pPr>
-      <w:r>
-        <w:rPr>
-          <w:rFonts w:ascii="Arial" w:hAnsi="Arial" w:cs="Arial"/>
-          <w:sz w:val="22"/>
-          <w:szCs w:val="22"/>
-        </w:rPr>
-        <w:t>Realizar un software…</w:t>
+        <w:jc w:val="both"/>
+        <w:rPr>
+          <w:rFonts w:ascii="Arial" w:hAnsi="Arial" w:cs="Arial"/>
+          <w:sz w:val="22"/>
+          <w:szCs w:val="22"/>
+        </w:rPr>
+      </w:pPr>
+      <w:r>
+        <w:rPr>
+          <w:rFonts w:ascii="Arial" w:hAnsi="Arial" w:cs="Arial"/>
+          <w:sz w:val="22"/>
+          <w:szCs w:val="22"/>
+        </w:rPr>
+        <w:t>Realizar un softwa</w:t>
+      </w:r>
+      <w:r>
+        <w:rPr>
+          <w:rFonts w:ascii="Arial" w:hAnsi="Arial" w:cs="Arial"/>
+          <w:sz w:val="22"/>
+          <w:szCs w:val="22"/>
+        </w:rPr>
+        <w:t xml:space="preserve">re que permita </w:t>
+      </w:r>
+      <w:r>
+        <w:rPr>
+          <w:rFonts w:ascii="Arial" w:hAnsi="Arial" w:cs="Arial"/>
+          <w:sz w:val="22"/>
+          <w:szCs w:val="22"/>
+        </w:rPr>
+        <w:t>ejercer distintas operaciones en el rubro educativo, como son las matrículas, los pagos, las planificaciones curriculares y las sesiones de clase en un colegio.</w:t>
       </w:r>
     </w:p>
     <w:p>
@@ -4705,6 +4728,7 @@
           <w:rFonts w:ascii="Arial" w:hAnsi="Arial" w:cs="Arial"/>
           <w:lang w:val="es-ES"/>
         </w:rPr>
+        <w:lastRenderedPageBreak/>
         <w:t xml:space="preserve">Romero Galindo, Raúl Miguel, en la tesis de grado </w:t>
       </w:r>
       <w:r>
@@ -4731,15 +4755,7 @@
           <w:rFonts w:ascii="Arial" w:hAnsi="Arial" w:cs="Arial"/>
           <w:lang w:val="es-ES"/>
         </w:rPr>
-        <w:t xml:space="preserve">, en la Pontificia Universidad Católica del Perú, tuvo como propósito desarrollar una plataforma que posibilite la administración y atención de los planes curriculares especiales funcionales (programas educativos) y terapéuticos para personas con necesidades especiales. La administración del proyecto </w:t>
-      </w:r>
-      <w:r>
-        <w:rPr>
-          <w:rFonts w:ascii="Arial" w:hAnsi="Arial" w:cs="Arial"/>
-          <w:lang w:val="es-ES"/>
-        </w:rPr>
-        <w:lastRenderedPageBreak/>
-        <w:t>desarrollado adoptó prácticas establecidas por el Project Management Institute, y a nivel de software se consideró la metodología Agile Unified Process (AUP) por su afinidad y claridad de actividades en las etapas de diseño y construcción. Finalmente se indica que el monitoreo continuo del cronograma de proyecto y de la estructura de descomposición del trabajo posibilitó el cumplimiento de los tiempos estipulados, además de la culminación satisfactoria las fases de desarrollo del software junto con los entregables adecuados y establecidos por la metodología AUP.</w:t>
+        <w:t>, en la Pontificia Universidad Católica del Perú, tuvo como propósito desarrollar una plataforma que posibilite la administración y atención de los planes curriculares especiales funcionales (programas educativos) y terapéuticos para personas con necesidades especiales. La administración del proyecto desarrollado adoptó prácticas establecidas por el Project Management Institute, y a nivel de software se consideró la metodología Agile Unified Process (AUP) por su afinidad y claridad de actividades en las etapas de diseño y construcción. Finalmente se indica que el monitoreo continuo del cronograma de proyecto y de la estructura de descomposición del trabajo posibilitó el cumplimiento de los tiempos estipulados, además de la culminación satisfactoria las fases de desarrollo del software junto con los entregables adecuados y establecidos por la metodología AUP.</w:t>
       </w:r>
     </w:p>
     <w:p>
@@ -5154,13 +5170,21 @@
           <w:rFonts w:ascii="Arial" w:hAnsi="Arial" w:cs="Arial"/>
           <w:lang w:val="es-ES"/>
         </w:rPr>
-        <w:t>lo son las herramientas de Microsoft para llevar una adecuada organización de información</w:t>
+        <w:t xml:space="preserve">lo son las herramientas de Microsoft para llevar una adecuada organización de </w:t>
       </w:r>
       <w:r>
         <w:rPr>
           <w:rFonts w:ascii="Arial" w:hAnsi="Arial" w:cs="Arial"/>
           <w:lang w:val="es-ES"/>
         </w:rPr>
+        <w:lastRenderedPageBreak/>
+        <w:t>información</w:t>
+      </w:r>
+      <w:r>
+        <w:rPr>
+          <w:rFonts w:ascii="Arial" w:hAnsi="Arial" w:cs="Arial"/>
+          <w:lang w:val="es-ES"/>
+        </w:rPr>
         <w:t xml:space="preserve">. Sin embargo, sabemos que </w:t>
       </w:r>
       <w:r>
@@ -5210,15 +5234,7 @@
           <w:rFonts w:ascii="Arial" w:hAnsi="Arial" w:cs="Arial"/>
           <w:lang w:val="es-ES"/>
         </w:rPr>
-        <w:t xml:space="preserve">Por lo cual la institución educativa “INTEGRAL CLASS” particularmente ha sido una de las que más necesita la ayuda de un programa efectivo que facilite su organización logrando así tener un mejor control de información, ya que referido a este aspecto es que hemos visto en una situación un tanto </w:t>
-      </w:r>
-      <w:r>
-        <w:rPr>
-          <w:rFonts w:ascii="Arial" w:hAnsi="Arial" w:cs="Arial"/>
-          <w:lang w:val="es-ES"/>
-        </w:rPr>
-        <w:lastRenderedPageBreak/>
-        <w:t>complicada como agraviada a diversas instituciones producto de la pandemia. Es así que ante esta necesidad nosotros desarrollaremos un software adecuándose a las necesidades que aquejan a nuestro ámbito educativo que les permitirá ingresar todos los datos necesarios organizándolos ya sea en cuanto a matriculas, pensiones, etc. Con ayuda de este innovador software la institución tendrá garantizado que toda la información registrada se encontrará en un respectivo orden y no llevará tanto tiempo acceder a ella, garantizando además la calidad con la que cuenta la institución educativa en cuanto al manejo de operaciones realizadas de aquí en adelante.</w:t>
+        <w:t>Por lo cual la institución educativa “INTEGRAL CLASS” particularmente ha sido una de las que más necesita la ayuda de un programa efectivo que facilite su organización logrando así tener un mejor control de información, ya que referido a este aspecto es que hemos visto en una situación un tanto complicada como agraviada a diversas instituciones producto de la pandemia. Es así que ante esta necesidad nosotros desarrollaremos un software adecuándose a las necesidades que aquejan a nuestro ámbito educativo que les permitirá ingresar todos los datos necesarios organizándolos ya sea en cuanto a matriculas, pensiones, etc. Con ayuda de este innovador software la institución tendrá garantizado que toda la información registrada se encontrará en un respectivo orden y no llevará tanto tiempo acceder a ella, garantizando además la calidad con la que cuenta la institución educativa en cuanto al manejo de operaciones realizadas de aquí en adelante.</w:t>
       </w:r>
     </w:p>
     <w:p>
@@ -5502,6 +5518,7 @@
           <w:szCs w:val="22"/>
           <w:lang w:val="es-ES" w:eastAsia="en-US"/>
         </w:rPr>
+        <w:lastRenderedPageBreak/>
         <w:t>Efectuar un registro interno de la planificación curricular y sesión de clase.</w:t>
       </w:r>
     </w:p>
@@ -5724,7 +5741,6 @@
           <w:color w:val="0070C0"/>
           <w:szCs w:val="22"/>
         </w:rPr>
-        <w:lastRenderedPageBreak/>
         <w:t>Enumerar restricciones que se ha presentado para elaborar la solución….</w:t>
       </w:r>
     </w:p>
@@ -6201,6 +6217,7 @@
           <w:sz w:val="28"/>
           <w:szCs w:val="28"/>
         </w:rPr>
+        <w:lastRenderedPageBreak/>
         <w:t>JU</w:t>
       </w:r>
       <w:r>
@@ -6364,17 +6381,7 @@
           <w:szCs w:val="22"/>
           <w:lang w:val="es-ES"/>
         </w:rPr>
-        <w:t xml:space="preserve">La investigación cuenta como propósito la integración de un software al colegio con el objetivo principal de lograr una mejoría notable en cuanto a las operaciones realizadas en distintas gestiones académicas. Por ello el </w:t>
-      </w:r>
-      <w:r>
-        <w:rPr>
-          <w:rFonts w:ascii="Arial" w:hAnsi="Arial" w:cs="Arial"/>
-          <w:sz w:val="22"/>
-          <w:szCs w:val="22"/>
-          <w:lang w:val="es-ES"/>
-        </w:rPr>
-        <w:lastRenderedPageBreak/>
-        <w:t>dimensionamiento del proyecto se encuentra enfocado en las necesidades de un sistema adaptado a los tiempos de hoy en plena pandemia donde se debe contar con el menor contacto posible. Con la integración del software la institución será capaz de llevar adelante un mejor orden en cuanto a los archivos y poder así cumplir con los objetivos y metas previstos.</w:t>
+        <w:t>La investigación cuenta como propósito la integración de un software al colegio con el objetivo principal de lograr una mejoría notable en cuanto a las operaciones realizadas en distintas gestiones académicas. Por ello el dimensionamiento del proyecto se encuentra enfocado en las necesidades de un sistema adaptado a los tiempos de hoy en plena pandemia donde se debe contar con el menor contacto posible. Con la integración del software la institución será capaz de llevar adelante un mejor orden en cuanto a los archivos y poder así cumplir con los objetivos y metas previstos.</w:t>
       </w:r>
     </w:p>
     <w:p>
@@ -7038,7 +7045,6 @@
           <w:iCs/>
           <w:color w:val="0070C0"/>
         </w:rPr>
-        <w:lastRenderedPageBreak/>
         <w:t>Modelamiento negocio</w:t>
       </w:r>
     </w:p>
@@ -7701,6 +7707,7 @@
           <w:szCs w:val="22"/>
           <w:highlight w:val="yellow"/>
         </w:rPr>
+        <w:lastRenderedPageBreak/>
         <w:t>El video presentado debe contener los puntos indicados en el informe, considerando que se debe cumplir con las indicaciones sobre el tema del proyecto y la comunicación.</w:t>
       </w:r>
     </w:p>
@@ -9586,6 +9593,119 @@
     </w:lvl>
   </w:abstractNum>
   <w:abstractNum w:abstractNumId="12" w15:restartNumberingAfterBreak="0">
+    <w:nsid w:val="511C62F2"/>
+    <w:multiLevelType w:val="hybridMultilevel"/>
+    <w:tmpl w:val="67047262"/>
+    <w:lvl w:ilvl="0" w:tplc="280A0001">
+      <w:start w:val="1"/>
+      <w:numFmt w:val="bullet"/>
+      <w:lvlText w:val=""/>
+      <w:lvlJc w:val="left"/>
+      <w:pPr>
+        <w:ind w:left="1080" w:hanging="360"/>
+      </w:pPr>
+      <w:rPr>
+        <w:rFonts w:ascii="Symbol" w:hAnsi="Symbol" w:hint="default"/>
+      </w:rPr>
+    </w:lvl>
+    <w:lvl w:ilvl="1" w:tplc="280A0003" w:tentative="1">
+      <w:start w:val="1"/>
+      <w:numFmt w:val="bullet"/>
+      <w:lvlText w:val="o"/>
+      <w:lvlJc w:val="left"/>
+      <w:pPr>
+        <w:ind w:left="1800" w:hanging="360"/>
+      </w:pPr>
+      <w:rPr>
+        <w:rFonts w:ascii="Courier New" w:hAnsi="Courier New" w:cs="Courier New" w:hint="default"/>
+      </w:rPr>
+    </w:lvl>
+    <w:lvl w:ilvl="2" w:tplc="280A0005" w:tentative="1">
+      <w:start w:val="1"/>
+      <w:numFmt w:val="bullet"/>
+      <w:lvlText w:val=""/>
+      <w:lvlJc w:val="left"/>
+      <w:pPr>
+        <w:ind w:left="2520" w:hanging="360"/>
+      </w:pPr>
+      <w:rPr>
+        <w:rFonts w:ascii="Wingdings" w:hAnsi="Wingdings" w:hint="default"/>
+      </w:rPr>
+    </w:lvl>
+    <w:lvl w:ilvl="3" w:tplc="280A0001" w:tentative="1">
+      <w:start w:val="1"/>
+      <w:numFmt w:val="bullet"/>
+      <w:lvlText w:val=""/>
+      <w:lvlJc w:val="left"/>
+      <w:pPr>
+        <w:ind w:left="3240" w:hanging="360"/>
+      </w:pPr>
+      <w:rPr>
+        <w:rFonts w:ascii="Symbol" w:hAnsi="Symbol" w:hint="default"/>
+      </w:rPr>
+    </w:lvl>
+    <w:lvl w:ilvl="4" w:tplc="280A0003" w:tentative="1">
+      <w:start w:val="1"/>
+      <w:numFmt w:val="bullet"/>
+      <w:lvlText w:val="o"/>
+      <w:lvlJc w:val="left"/>
+      <w:pPr>
+        <w:ind w:left="3960" w:hanging="360"/>
+      </w:pPr>
+      <w:rPr>
+        <w:rFonts w:ascii="Courier New" w:hAnsi="Courier New" w:cs="Courier New" w:hint="default"/>
+      </w:rPr>
+    </w:lvl>
+    <w:lvl w:ilvl="5" w:tplc="280A0005" w:tentative="1">
+      <w:start w:val="1"/>
+      <w:numFmt w:val="bullet"/>
+      <w:lvlText w:val=""/>
+      <w:lvlJc w:val="left"/>
+      <w:pPr>
+        <w:ind w:left="4680" w:hanging="360"/>
+      </w:pPr>
+      <w:rPr>
+        <w:rFonts w:ascii="Wingdings" w:hAnsi="Wingdings" w:hint="default"/>
+      </w:rPr>
+    </w:lvl>
+    <w:lvl w:ilvl="6" w:tplc="280A0001" w:tentative="1">
+      <w:start w:val="1"/>
+      <w:numFmt w:val="bullet"/>
+      <w:lvlText w:val=""/>
+      <w:lvlJc w:val="left"/>
+      <w:pPr>
+        <w:ind w:left="5400" w:hanging="360"/>
+      </w:pPr>
+      <w:rPr>
+        <w:rFonts w:ascii="Symbol" w:hAnsi="Symbol" w:hint="default"/>
+      </w:rPr>
+    </w:lvl>
+    <w:lvl w:ilvl="7" w:tplc="280A0003" w:tentative="1">
+      <w:start w:val="1"/>
+      <w:numFmt w:val="bullet"/>
+      <w:lvlText w:val="o"/>
+      <w:lvlJc w:val="left"/>
+      <w:pPr>
+        <w:ind w:left="6120" w:hanging="360"/>
+      </w:pPr>
+      <w:rPr>
+        <w:rFonts w:ascii="Courier New" w:hAnsi="Courier New" w:cs="Courier New" w:hint="default"/>
+      </w:rPr>
+    </w:lvl>
+    <w:lvl w:ilvl="8" w:tplc="280A0005" w:tentative="1">
+      <w:start w:val="1"/>
+      <w:numFmt w:val="bullet"/>
+      <w:lvlText w:val=""/>
+      <w:lvlJc w:val="left"/>
+      <w:pPr>
+        <w:ind w:left="6840" w:hanging="360"/>
+      </w:pPr>
+      <w:rPr>
+        <w:rFonts w:ascii="Wingdings" w:hAnsi="Wingdings" w:hint="default"/>
+      </w:rPr>
+    </w:lvl>
+  </w:abstractNum>
+  <w:abstractNum w:abstractNumId="13" w15:restartNumberingAfterBreak="0">
     <w:nsid w:val="51DF13A7"/>
     <w:multiLevelType w:val="hybridMultilevel"/>
     <w:tmpl w:val="98B25AC0"/>
@@ -9697,7 +9817,7 @@
       </w:rPr>
     </w:lvl>
   </w:abstractNum>
-  <w:abstractNum w:abstractNumId="13" w15:restartNumberingAfterBreak="0">
+  <w:abstractNum w:abstractNumId="14" w15:restartNumberingAfterBreak="0">
     <w:nsid w:val="53D849EA"/>
     <w:multiLevelType w:val="hybridMultilevel"/>
     <w:tmpl w:val="A1F84AD4"/>
@@ -9810,7 +9930,7 @@
       </w:rPr>
     </w:lvl>
   </w:abstractNum>
-  <w:abstractNum w:abstractNumId="14" w15:restartNumberingAfterBreak="0">
+  <w:abstractNum w:abstractNumId="15" w15:restartNumberingAfterBreak="0">
     <w:nsid w:val="57A80368"/>
     <w:multiLevelType w:val="hybridMultilevel"/>
     <w:tmpl w:val="70AE61B0"/>
@@ -9923,7 +10043,7 @@
       </w:rPr>
     </w:lvl>
   </w:abstractNum>
-  <w:abstractNum w:abstractNumId="15" w15:restartNumberingAfterBreak="0">
+  <w:abstractNum w:abstractNumId="16" w15:restartNumberingAfterBreak="0">
     <w:nsid w:val="59AC6A88"/>
     <w:multiLevelType w:val="hybridMultilevel"/>
     <w:tmpl w:val="6BDA219E"/>
@@ -10035,7 +10155,7 @@
       </w:rPr>
     </w:lvl>
   </w:abstractNum>
-  <w:abstractNum w:abstractNumId="16" w15:restartNumberingAfterBreak="0">
+  <w:abstractNum w:abstractNumId="17" w15:restartNumberingAfterBreak="0">
     <w:nsid w:val="59D91320"/>
     <w:multiLevelType w:val="hybridMultilevel"/>
     <w:tmpl w:val="EC1C7212"/>
@@ -10148,7 +10268,7 @@
       </w:rPr>
     </w:lvl>
   </w:abstractNum>
-  <w:abstractNum w:abstractNumId="17" w15:restartNumberingAfterBreak="0">
+  <w:abstractNum w:abstractNumId="18" w15:restartNumberingAfterBreak="0">
     <w:nsid w:val="5DF725F7"/>
     <w:multiLevelType w:val="hybridMultilevel"/>
     <w:tmpl w:val="5C106F5E"/>
@@ -10238,7 +10358,7 @@
       </w:pPr>
     </w:lvl>
   </w:abstractNum>
-  <w:abstractNum w:abstractNumId="18" w15:restartNumberingAfterBreak="0">
+  <w:abstractNum w:abstractNumId="19" w15:restartNumberingAfterBreak="0">
     <w:nsid w:val="5ECB5623"/>
     <w:multiLevelType w:val="hybridMultilevel"/>
     <w:tmpl w:val="9ED4A3AC"/>
@@ -10357,7 +10477,7 @@
       </w:pPr>
     </w:lvl>
   </w:abstractNum>
-  <w:abstractNum w:abstractNumId="19" w15:restartNumberingAfterBreak="0">
+  <w:abstractNum w:abstractNumId="20" w15:restartNumberingAfterBreak="0">
     <w:nsid w:val="695F358F"/>
     <w:multiLevelType w:val="hybridMultilevel"/>
     <w:tmpl w:val="A3347322"/>
@@ -10454,7 +10574,7 @@
       </w:pPr>
     </w:lvl>
   </w:abstractNum>
-  <w:abstractNum w:abstractNumId="20" w15:restartNumberingAfterBreak="0">
+  <w:abstractNum w:abstractNumId="21" w15:restartNumberingAfterBreak="0">
     <w:nsid w:val="77816AF9"/>
     <w:multiLevelType w:val="hybridMultilevel"/>
     <w:tmpl w:val="F6C0A79C"/>
@@ -10566,7 +10686,7 @@
       </w:rPr>
     </w:lvl>
   </w:abstractNum>
-  <w:abstractNum w:abstractNumId="21" w15:restartNumberingAfterBreak="0">
+  <w:abstractNum w:abstractNumId="22" w15:restartNumberingAfterBreak="0">
     <w:nsid w:val="7C076B5C"/>
     <w:multiLevelType w:val="hybridMultilevel"/>
     <w:tmpl w:val="FAC285C2"/>
@@ -10680,13 +10800,13 @@
     </w:lvl>
   </w:abstractNum>
   <w:num w:numId="1">
-    <w:abstractNumId w:val="18"/>
+    <w:abstractNumId w:val="19"/>
   </w:num>
   <w:num w:numId="2">
     <w:abstractNumId w:val="11"/>
   </w:num>
   <w:num w:numId="3">
-    <w:abstractNumId w:val="19"/>
+    <w:abstractNumId w:val="20"/>
   </w:num>
   <w:num w:numId="4">
     <w:abstractNumId w:val="8"/>
@@ -10695,19 +10815,19 @@
     <w:abstractNumId w:val="2"/>
   </w:num>
   <w:num w:numId="6">
-    <w:abstractNumId w:val="17"/>
+    <w:abstractNumId w:val="18"/>
   </w:num>
   <w:num w:numId="7">
     <w:abstractNumId w:val="4"/>
   </w:num>
   <w:num w:numId="8">
-    <w:abstractNumId w:val="12"/>
+    <w:abstractNumId w:val="13"/>
   </w:num>
   <w:num w:numId="9">
-    <w:abstractNumId w:val="20"/>
+    <w:abstractNumId w:val="21"/>
   </w:num>
   <w:num w:numId="10">
-    <w:abstractNumId w:val="15"/>
+    <w:abstractNumId w:val="16"/>
   </w:num>
   <w:num w:numId="11">
     <w:abstractNumId w:val="9"/>
@@ -10725,7 +10845,7 @@
     <w:abstractNumId w:val="7"/>
   </w:num>
   <w:num w:numId="16">
-    <w:abstractNumId w:val="16"/>
+    <w:abstractNumId w:val="17"/>
   </w:num>
   <w:num w:numId="17">
     <w:abstractNumId w:val="5"/>
@@ -10734,16 +10854,19 @@
     <w:abstractNumId w:val="3"/>
   </w:num>
   <w:num w:numId="19">
-    <w:abstractNumId w:val="14"/>
+    <w:abstractNumId w:val="15"/>
   </w:num>
   <w:num w:numId="20">
-    <w:abstractNumId w:val="21"/>
+    <w:abstractNumId w:val="22"/>
   </w:num>
   <w:num w:numId="21">
-    <w:abstractNumId w:val="13"/>
+    <w:abstractNumId w:val="14"/>
   </w:num>
   <w:num w:numId="22">
     <w:abstractNumId w:val="0"/>
+  </w:num>
+  <w:num w:numId="23">
+    <w:abstractNumId w:val="12"/>
   </w:num>
 </w:numbering>
 </file>

</xml_diff>

<commit_message>
ACTUALIZACION ESTRUCTURA DEL INFORME
ACTUALIZACION DE ESTRUCTURA DE INFORME FINAL
</commit_message>
<xml_diff>
--- a/documentacion/FORMATO INFORME FINAL/ISC-Formato Informe Proyecto Fin de Curso Moanso.docx
+++ b/documentacion/FORMATO INFORME FINAL/ISC-Formato Informe Proyecto Fin de Curso Moanso.docx
@@ -73,16 +73,16 @@
         <w:ind w:left="101" w:right="1011"/>
         <w:rPr>
           <w:rFonts w:ascii="Arial" w:eastAsia="Arial" w:hAnsi="Arial" w:cs="Arial"/>
-          <w:sz w:val="60"/>
-          <w:szCs w:val="60"/>
+          <w:sz w:val="72"/>
+          <w:szCs w:val="72"/>
           <w:lang w:val="es-PE"/>
         </w:rPr>
       </w:pPr>
       <w:r>
         <w:rPr>
           <w:rFonts w:ascii="Arial" w:eastAsia="Arial" w:hAnsi="Arial" w:cs="Arial"/>
-          <w:sz w:val="60"/>
-          <w:szCs w:val="60"/>
+          <w:sz w:val="72"/>
+          <w:szCs w:val="72"/>
           <w:lang w:val="es-PE"/>
         </w:rPr>
         <w:t>FA</w:t>
@@ -91,8 +91,8 @@
         <w:rPr>
           <w:rFonts w:ascii="Arial" w:eastAsia="Arial" w:hAnsi="Arial" w:cs="Arial"/>
           <w:spacing w:val="2"/>
-          <w:sz w:val="60"/>
-          <w:szCs w:val="60"/>
+          <w:sz w:val="72"/>
+          <w:szCs w:val="72"/>
           <w:lang w:val="es-PE"/>
         </w:rPr>
         <w:t>C</w:t>
@@ -100,8 +100,8 @@
       <w:r>
         <w:rPr>
           <w:rFonts w:ascii="Arial" w:eastAsia="Arial" w:hAnsi="Arial" w:cs="Arial"/>
-          <w:sz w:val="60"/>
-          <w:szCs w:val="60"/>
+          <w:sz w:val="72"/>
+          <w:szCs w:val="72"/>
           <w:lang w:val="es-PE"/>
         </w:rPr>
         <w:t>UL</w:t>
@@ -110,8 +110,8 @@
         <w:rPr>
           <w:rFonts w:ascii="Arial" w:eastAsia="Arial" w:hAnsi="Arial" w:cs="Arial"/>
           <w:spacing w:val="-3"/>
-          <w:sz w:val="60"/>
-          <w:szCs w:val="60"/>
+          <w:sz w:val="72"/>
+          <w:szCs w:val="72"/>
           <w:lang w:val="es-PE"/>
         </w:rPr>
         <w:t>T</w:t>
@@ -119,8 +119,8 @@
       <w:r>
         <w:rPr>
           <w:rFonts w:ascii="Arial" w:eastAsia="Arial" w:hAnsi="Arial" w:cs="Arial"/>
-          <w:sz w:val="60"/>
-          <w:szCs w:val="60"/>
+          <w:sz w:val="72"/>
+          <w:szCs w:val="72"/>
           <w:lang w:val="es-PE"/>
         </w:rPr>
         <w:t>AD</w:t>
@@ -129,8 +129,8 @@
         <w:rPr>
           <w:rFonts w:ascii="Arial" w:eastAsia="Arial" w:hAnsi="Arial" w:cs="Arial"/>
           <w:spacing w:val="-32"/>
-          <w:sz w:val="60"/>
-          <w:szCs w:val="60"/>
+          <w:sz w:val="72"/>
+          <w:szCs w:val="72"/>
           <w:lang w:val="es-PE"/>
         </w:rPr>
         <w:t xml:space="preserve"> </w:t>
@@ -138,8 +138,8 @@
       <w:r>
         <w:rPr>
           <w:rFonts w:ascii="Arial" w:eastAsia="Arial" w:hAnsi="Arial" w:cs="Arial"/>
-          <w:sz w:val="60"/>
-          <w:szCs w:val="60"/>
+          <w:sz w:val="72"/>
+          <w:szCs w:val="72"/>
           <w:lang w:val="es-PE"/>
         </w:rPr>
         <w:t>DE</w:t>
@@ -148,8 +148,8 @@
         <w:rPr>
           <w:rFonts w:ascii="Arial" w:eastAsia="Arial" w:hAnsi="Arial" w:cs="Arial"/>
           <w:spacing w:val="-8"/>
-          <w:sz w:val="60"/>
-          <w:szCs w:val="60"/>
+          <w:sz w:val="72"/>
+          <w:szCs w:val="72"/>
           <w:lang w:val="es-PE"/>
         </w:rPr>
         <w:t xml:space="preserve"> </w:t>
@@ -157,8 +157,8 @@
       <w:r>
         <w:rPr>
           <w:rFonts w:ascii="Arial" w:eastAsia="Arial" w:hAnsi="Arial" w:cs="Arial"/>
-          <w:sz w:val="60"/>
-          <w:szCs w:val="60"/>
+          <w:sz w:val="72"/>
+          <w:szCs w:val="72"/>
           <w:lang w:val="es-PE"/>
         </w:rPr>
         <w:t>INGENIERÍA</w:t>
@@ -168,8 +168,8 @@
       <w:pPr>
         <w:spacing w:before="6" w:line="260" w:lineRule="exact"/>
         <w:rPr>
-          <w:sz w:val="26"/>
-          <w:szCs w:val="26"/>
+          <w:sz w:val="28"/>
+          <w:szCs w:val="28"/>
           <w:lang w:val="es-PE"/>
         </w:rPr>
       </w:pPr>
@@ -302,16 +302,16 @@
         <w:ind w:left="101" w:right="66"/>
         <w:rPr>
           <w:rFonts w:ascii="Arial" w:eastAsia="Arial" w:hAnsi="Arial" w:cs="Arial"/>
-          <w:sz w:val="31"/>
-          <w:szCs w:val="31"/>
+          <w:sz w:val="32"/>
+          <w:szCs w:val="32"/>
           <w:lang w:val="es-PE"/>
         </w:rPr>
       </w:pPr>
       <w:r>
         <w:rPr>
           <w:rFonts w:ascii="Arial" w:eastAsia="Arial" w:hAnsi="Arial" w:cs="Arial"/>
-          <w:sz w:val="31"/>
-          <w:szCs w:val="31"/>
+          <w:sz w:val="32"/>
+          <w:szCs w:val="32"/>
           <w:lang w:val="es-PE"/>
         </w:rPr>
         <w:t>CAR</w:t>
@@ -320,8 +320,8 @@
         <w:rPr>
           <w:rFonts w:ascii="Arial" w:eastAsia="Arial" w:hAnsi="Arial" w:cs="Arial"/>
           <w:spacing w:val="-1"/>
-          <w:sz w:val="31"/>
-          <w:szCs w:val="31"/>
+          <w:sz w:val="32"/>
+          <w:szCs w:val="32"/>
           <w:lang w:val="es-PE"/>
         </w:rPr>
         <w:t>R</w:t>
@@ -329,8 +329,8 @@
       <w:r>
         <w:rPr>
           <w:rFonts w:ascii="Arial" w:eastAsia="Arial" w:hAnsi="Arial" w:cs="Arial"/>
-          <w:sz w:val="31"/>
-          <w:szCs w:val="31"/>
+          <w:sz w:val="32"/>
+          <w:szCs w:val="32"/>
           <w:lang w:val="es-PE"/>
         </w:rPr>
         <w:t>E</w:t>
@@ -339,8 +339,8 @@
         <w:rPr>
           <w:rFonts w:ascii="Arial" w:eastAsia="Arial" w:hAnsi="Arial" w:cs="Arial"/>
           <w:spacing w:val="2"/>
-          <w:sz w:val="31"/>
-          <w:szCs w:val="31"/>
+          <w:sz w:val="32"/>
+          <w:szCs w:val="32"/>
           <w:lang w:val="es-PE"/>
         </w:rPr>
         <w:t>R</w:t>
@@ -348,8 +348,8 @@
       <w:r>
         <w:rPr>
           <w:rFonts w:ascii="Arial" w:eastAsia="Arial" w:hAnsi="Arial" w:cs="Arial"/>
-          <w:sz w:val="31"/>
-          <w:szCs w:val="31"/>
+          <w:sz w:val="32"/>
+          <w:szCs w:val="32"/>
           <w:lang w:val="es-PE"/>
         </w:rPr>
         <w:t>A</w:t>
@@ -358,8 +358,8 @@
         <w:rPr>
           <w:rFonts w:ascii="Arial" w:eastAsia="Arial" w:hAnsi="Arial" w:cs="Arial"/>
           <w:spacing w:val="6"/>
-          <w:sz w:val="31"/>
-          <w:szCs w:val="31"/>
+          <w:sz w:val="32"/>
+          <w:szCs w:val="32"/>
           <w:lang w:val="es-PE"/>
         </w:rPr>
         <w:t xml:space="preserve"> </w:t>
@@ -367,8 +367,8 @@
       <w:r>
         <w:rPr>
           <w:rFonts w:ascii="Arial" w:eastAsia="Arial" w:hAnsi="Arial" w:cs="Arial"/>
-          <w:sz w:val="31"/>
-          <w:szCs w:val="31"/>
+          <w:sz w:val="32"/>
+          <w:szCs w:val="32"/>
           <w:lang w:val="es-PE"/>
         </w:rPr>
         <w:t>DE</w:t>
@@ -377,8 +377,8 @@
         <w:rPr>
           <w:rFonts w:ascii="Arial" w:eastAsia="Arial" w:hAnsi="Arial" w:cs="Arial"/>
           <w:spacing w:val="16"/>
-          <w:sz w:val="31"/>
-          <w:szCs w:val="31"/>
+          <w:sz w:val="32"/>
+          <w:szCs w:val="32"/>
           <w:lang w:val="es-PE"/>
         </w:rPr>
         <w:t xml:space="preserve"> </w:t>
@@ -386,8 +386,8 @@
       <w:r>
         <w:rPr>
           <w:rFonts w:ascii="Arial" w:eastAsia="Arial" w:hAnsi="Arial" w:cs="Arial"/>
-          <w:sz w:val="31"/>
-          <w:szCs w:val="31"/>
+          <w:sz w:val="32"/>
+          <w:szCs w:val="32"/>
           <w:lang w:val="es-PE"/>
         </w:rPr>
         <w:t>ING</w:t>
@@ -396,8 +396,8 @@
         <w:rPr>
           <w:rFonts w:ascii="Arial" w:eastAsia="Arial" w:hAnsi="Arial" w:cs="Arial"/>
           <w:spacing w:val="-1"/>
-          <w:sz w:val="31"/>
-          <w:szCs w:val="31"/>
+          <w:sz w:val="32"/>
+          <w:szCs w:val="32"/>
           <w:lang w:val="es-PE"/>
         </w:rPr>
         <w:t>E</w:t>
@@ -405,8 +405,8 @@
       <w:r>
         <w:rPr>
           <w:rFonts w:ascii="Arial" w:eastAsia="Arial" w:hAnsi="Arial" w:cs="Arial"/>
-          <w:sz w:val="31"/>
-          <w:szCs w:val="31"/>
+          <w:sz w:val="32"/>
+          <w:szCs w:val="32"/>
           <w:lang w:val="es-PE"/>
         </w:rPr>
         <w:t>N</w:t>
@@ -415,8 +415,8 @@
         <w:rPr>
           <w:rFonts w:ascii="Arial" w:eastAsia="Arial" w:hAnsi="Arial" w:cs="Arial"/>
           <w:spacing w:val="2"/>
-          <w:sz w:val="31"/>
-          <w:szCs w:val="31"/>
+          <w:sz w:val="32"/>
+          <w:szCs w:val="32"/>
           <w:lang w:val="es-PE"/>
         </w:rPr>
         <w:t>I</w:t>
@@ -424,8 +424,8 @@
       <w:r>
         <w:rPr>
           <w:rFonts w:ascii="Arial" w:eastAsia="Arial" w:hAnsi="Arial" w:cs="Arial"/>
-          <w:sz w:val="31"/>
-          <w:szCs w:val="31"/>
+          <w:sz w:val="32"/>
+          <w:szCs w:val="32"/>
           <w:lang w:val="es-PE"/>
         </w:rPr>
         <w:t>ERÍA DE</w:t>
@@ -434,8 +434,8 @@
         <w:rPr>
           <w:rFonts w:ascii="Arial" w:eastAsia="Arial" w:hAnsi="Arial" w:cs="Arial"/>
           <w:spacing w:val="16"/>
-          <w:sz w:val="31"/>
-          <w:szCs w:val="31"/>
+          <w:sz w:val="32"/>
+          <w:szCs w:val="32"/>
           <w:lang w:val="es-PE"/>
         </w:rPr>
         <w:t xml:space="preserve"> </w:t>
@@ -443,8 +443,8 @@
       <w:r>
         <w:rPr>
           <w:rFonts w:ascii="Arial" w:eastAsia="Arial" w:hAnsi="Arial" w:cs="Arial"/>
-          <w:sz w:val="31"/>
-          <w:szCs w:val="31"/>
+          <w:sz w:val="32"/>
+          <w:szCs w:val="32"/>
           <w:lang w:val="es-PE"/>
         </w:rPr>
         <w:t>SIS</w:t>
@@ -453,8 +453,8 @@
         <w:rPr>
           <w:rFonts w:ascii="Arial" w:eastAsia="Arial" w:hAnsi="Arial" w:cs="Arial"/>
           <w:spacing w:val="-2"/>
-          <w:sz w:val="31"/>
-          <w:szCs w:val="31"/>
+          <w:sz w:val="32"/>
+          <w:szCs w:val="32"/>
           <w:lang w:val="es-PE"/>
         </w:rPr>
         <w:t>T</w:t>
@@ -463,8 +463,8 @@
         <w:rPr>
           <w:rFonts w:ascii="Arial" w:eastAsia="Arial" w:hAnsi="Arial" w:cs="Arial"/>
           <w:spacing w:val="2"/>
-          <w:sz w:val="31"/>
-          <w:szCs w:val="31"/>
+          <w:sz w:val="32"/>
+          <w:szCs w:val="32"/>
           <w:lang w:val="es-PE"/>
         </w:rPr>
         <w:t>E</w:t>
@@ -473,8 +473,8 @@
         <w:rPr>
           <w:rFonts w:ascii="Arial" w:eastAsia="Arial" w:hAnsi="Arial" w:cs="Arial"/>
           <w:spacing w:val="-1"/>
-          <w:sz w:val="31"/>
-          <w:szCs w:val="31"/>
+          <w:sz w:val="32"/>
+          <w:szCs w:val="32"/>
           <w:lang w:val="es-PE"/>
         </w:rPr>
         <w:t>M</w:t>
@@ -482,8 +482,8 @@
       <w:r>
         <w:rPr>
           <w:rFonts w:ascii="Arial" w:eastAsia="Arial" w:hAnsi="Arial" w:cs="Arial"/>
-          <w:sz w:val="31"/>
-          <w:szCs w:val="31"/>
+          <w:sz w:val="32"/>
+          <w:szCs w:val="32"/>
           <w:lang w:val="es-PE"/>
         </w:rPr>
         <w:t>AS C</w:t>
@@ -492,8 +492,8 @@
         <w:rPr>
           <w:rFonts w:ascii="Arial" w:eastAsia="Arial" w:hAnsi="Arial" w:cs="Arial"/>
           <w:spacing w:val="-1"/>
-          <w:sz w:val="31"/>
-          <w:szCs w:val="31"/>
+          <w:sz w:val="32"/>
+          <w:szCs w:val="32"/>
           <w:lang w:val="es-PE"/>
         </w:rPr>
         <w:t>O</w:t>
@@ -502,8 +502,8 @@
         <w:rPr>
           <w:rFonts w:ascii="Arial" w:eastAsia="Arial" w:hAnsi="Arial" w:cs="Arial"/>
           <w:spacing w:val="1"/>
-          <w:sz w:val="31"/>
-          <w:szCs w:val="31"/>
+          <w:sz w:val="32"/>
+          <w:szCs w:val="32"/>
           <w:lang w:val="es-PE"/>
         </w:rPr>
         <w:t>M</w:t>
@@ -511,8 +511,8 @@
       <w:r>
         <w:rPr>
           <w:rFonts w:ascii="Arial" w:eastAsia="Arial" w:hAnsi="Arial" w:cs="Arial"/>
-          <w:sz w:val="31"/>
-          <w:szCs w:val="31"/>
+          <w:sz w:val="32"/>
+          <w:szCs w:val="32"/>
           <w:lang w:val="es-PE"/>
         </w:rPr>
         <w:t>P</w:t>
@@ -521,8 +521,8 @@
         <w:rPr>
           <w:rFonts w:ascii="Arial" w:eastAsia="Arial" w:hAnsi="Arial" w:cs="Arial"/>
           <w:spacing w:val="2"/>
-          <w:sz w:val="31"/>
-          <w:szCs w:val="31"/>
+          <w:sz w:val="32"/>
+          <w:szCs w:val="32"/>
           <w:lang w:val="es-PE"/>
         </w:rPr>
         <w:t>U</w:t>
@@ -531,8 +531,8 @@
         <w:rPr>
           <w:rFonts w:ascii="Arial" w:eastAsia="Arial" w:hAnsi="Arial" w:cs="Arial"/>
           <w:spacing w:val="-2"/>
-          <w:sz w:val="31"/>
-          <w:szCs w:val="31"/>
+          <w:sz w:val="32"/>
+          <w:szCs w:val="32"/>
           <w:lang w:val="es-PE"/>
         </w:rPr>
         <w:t>T</w:t>
@@ -540,8 +540,8 @@
       <w:r>
         <w:rPr>
           <w:rFonts w:ascii="Arial" w:eastAsia="Arial" w:hAnsi="Arial" w:cs="Arial"/>
-          <w:sz w:val="31"/>
-          <w:szCs w:val="31"/>
+          <w:sz w:val="32"/>
+          <w:szCs w:val="32"/>
           <w:lang w:val="es-PE"/>
         </w:rPr>
         <w:t>AC</w:t>
@@ -550,8 +550,8 @@
         <w:rPr>
           <w:rFonts w:ascii="Arial" w:eastAsia="Arial" w:hAnsi="Arial" w:cs="Arial"/>
           <w:spacing w:val="2"/>
-          <w:sz w:val="31"/>
-          <w:szCs w:val="31"/>
+          <w:sz w:val="32"/>
+          <w:szCs w:val="32"/>
           <w:lang w:val="es-PE"/>
         </w:rPr>
         <w:t>I</w:t>
@@ -559,8 +559,8 @@
       <w:r>
         <w:rPr>
           <w:rFonts w:ascii="Arial" w:eastAsia="Arial" w:hAnsi="Arial" w:cs="Arial"/>
-          <w:sz w:val="31"/>
-          <w:szCs w:val="31"/>
+          <w:sz w:val="32"/>
+          <w:szCs w:val="32"/>
           <w:lang w:val="es-PE"/>
         </w:rPr>
         <w:t>O</w:t>
@@ -569,8 +569,8 @@
         <w:rPr>
           <w:rFonts w:ascii="Arial" w:eastAsia="Arial" w:hAnsi="Arial" w:cs="Arial"/>
           <w:spacing w:val="1"/>
-          <w:sz w:val="31"/>
-          <w:szCs w:val="31"/>
+          <w:sz w:val="32"/>
+          <w:szCs w:val="32"/>
           <w:lang w:val="es-PE"/>
         </w:rPr>
         <w:t>N</w:t>
@@ -578,8 +578,8 @@
       <w:r>
         <w:rPr>
           <w:rFonts w:ascii="Arial" w:eastAsia="Arial" w:hAnsi="Arial" w:cs="Arial"/>
-          <w:sz w:val="31"/>
-          <w:szCs w:val="31"/>
+          <w:sz w:val="32"/>
+          <w:szCs w:val="32"/>
           <w:lang w:val="es-PE"/>
         </w:rPr>
         <w:t>ALES</w:t>
@@ -600,16 +600,16 @@
         <w:ind w:left="101" w:right="53"/>
         <w:rPr>
           <w:rFonts w:ascii="Arial" w:eastAsia="Arial" w:hAnsi="Arial" w:cs="Arial"/>
-          <w:sz w:val="38"/>
-          <w:szCs w:val="38"/>
+          <w:sz w:val="40"/>
+          <w:szCs w:val="40"/>
           <w:lang w:val="es-PE"/>
         </w:rPr>
       </w:pPr>
       <w:r>
         <w:rPr>
           <w:rFonts w:ascii="Arial" w:eastAsia="Arial" w:hAnsi="Arial" w:cs="Arial"/>
-          <w:sz w:val="38"/>
-          <w:szCs w:val="38"/>
+          <w:sz w:val="40"/>
+          <w:szCs w:val="40"/>
           <w:lang w:val="es-PE"/>
         </w:rPr>
         <w:t>INFORME DE PROYECTO FINAL</w:t>
@@ -3106,7 +3106,7 @@
               <w:noProof/>
             </w:rPr>
           </w:pPr>
-          <w:hyperlink w:anchor="_Toc66359773" w:history="1">
+          <w:hyperlink w:anchor="_Toc66359774" w:history="1">
             <w:r>
               <w:rPr>
                 <w:rStyle w:val="Hipervnculo"/>
@@ -3115,101 +3115,6 @@
                 <w:color w:val="auto"/>
               </w:rPr>
               <w:t>VI.</w:t>
-            </w:r>
-            <w:r>
-              <w:rPr>
-                <w:rFonts w:ascii="Arial" w:hAnsi="Arial" w:cs="Arial"/>
-                <w:noProof/>
-              </w:rPr>
-              <w:tab/>
-            </w:r>
-            <w:r>
-              <w:rPr>
-                <w:rStyle w:val="Hipervnculo"/>
-                <w:rFonts w:ascii="Arial" w:hAnsi="Arial" w:cs="Arial"/>
-                <w:noProof/>
-                <w:color w:val="FF0000"/>
-              </w:rPr>
-              <w:t>RESULTADOS</w:t>
-            </w:r>
-            <w:r>
-              <w:rPr>
-                <w:rFonts w:ascii="Arial" w:hAnsi="Arial" w:cs="Arial"/>
-                <w:noProof/>
-                <w:webHidden/>
-              </w:rPr>
-              <w:tab/>
-            </w:r>
-            <w:r>
-              <w:rPr>
-                <w:rFonts w:ascii="Arial" w:hAnsi="Arial" w:cs="Arial"/>
-                <w:noProof/>
-                <w:webHidden/>
-              </w:rPr>
-              <w:fldChar w:fldCharType="begin"/>
-            </w:r>
-            <w:r>
-              <w:rPr>
-                <w:rFonts w:ascii="Arial" w:hAnsi="Arial" w:cs="Arial"/>
-                <w:noProof/>
-                <w:webHidden/>
-              </w:rPr>
-              <w:instrText xml:space="preserve"> PAGEREF _Toc66359773 \h </w:instrText>
-            </w:r>
-            <w:r>
-              <w:rPr>
-                <w:rFonts w:ascii="Arial" w:hAnsi="Arial" w:cs="Arial"/>
-                <w:noProof/>
-                <w:webHidden/>
-              </w:rPr>
-            </w:r>
-            <w:r>
-              <w:rPr>
-                <w:rFonts w:ascii="Arial" w:hAnsi="Arial" w:cs="Arial"/>
-                <w:noProof/>
-                <w:webHidden/>
-              </w:rPr>
-              <w:fldChar w:fldCharType="separate"/>
-            </w:r>
-            <w:r>
-              <w:rPr>
-                <w:rFonts w:ascii="Arial" w:hAnsi="Arial" w:cs="Arial"/>
-                <w:noProof/>
-                <w:webHidden/>
-              </w:rPr>
-              <w:t>5</w:t>
-            </w:r>
-            <w:r>
-              <w:rPr>
-                <w:rFonts w:ascii="Arial" w:hAnsi="Arial" w:cs="Arial"/>
-                <w:noProof/>
-                <w:webHidden/>
-              </w:rPr>
-              <w:fldChar w:fldCharType="end"/>
-            </w:r>
-          </w:hyperlink>
-        </w:p>
-        <w:p>
-          <w:pPr>
-            <w:pStyle w:val="TDC1"/>
-            <w:tabs>
-              <w:tab w:val="left" w:pos="660"/>
-              <w:tab w:val="right" w:leader="dot" w:pos="8495"/>
-            </w:tabs>
-            <w:rPr>
-              <w:rFonts w:ascii="Arial" w:hAnsi="Arial" w:cs="Arial"/>
-              <w:noProof/>
-            </w:rPr>
-          </w:pPr>
-          <w:hyperlink w:anchor="_Toc66359774" w:history="1">
-            <w:r>
-              <w:rPr>
-                <w:rStyle w:val="Hipervnculo"/>
-                <w:rFonts w:ascii="Arial" w:hAnsi="Arial" w:cs="Arial"/>
-                <w:noProof/>
-                <w:color w:val="auto"/>
-              </w:rPr>
-              <w:t>VII.</w:t>
             </w:r>
             <w:r>
               <w:rPr>
@@ -3494,7 +3399,7 @@
                 <w:noProof/>
                 <w:color w:val="auto"/>
               </w:rPr>
-              <w:t>VIII.</w:t>
+              <w:t>VII.</w:t>
             </w:r>
             <w:r>
               <w:rPr>
@@ -3592,7 +3497,31 @@
                 <w:kern w:val="28"/>
                 <w:lang w:val="es-PE"/>
               </w:rPr>
-              <w:t>IX.</w:t>
+              <w:t>I</w:t>
+            </w:r>
+            <w:r>
+              <w:rPr>
+                <w:rStyle w:val="Hipervnculo"/>
+                <w:rFonts w:ascii="Arial" w:hAnsi="Arial" w:cs="Arial"/>
+                <w:bCs/>
+                <w:noProof/>
+                <w:color w:val="auto"/>
+                <w:kern w:val="28"/>
+                <w:lang w:val="es-PE"/>
+              </w:rPr>
+              <w:t>X</w:t>
+            </w:r>
+            <w:r>
+              <w:rPr>
+                <w:rStyle w:val="Hipervnculo"/>
+                <w:rFonts w:ascii="Arial" w:hAnsi="Arial" w:cs="Arial"/>
+                <w:bCs/>
+                <w:noProof/>
+                <w:color w:val="auto"/>
+                <w:kern w:val="28"/>
+                <w:lang w:val="es-PE"/>
+              </w:rPr>
+              <w:t>.</w:t>
             </w:r>
             <w:r>
               <w:rPr>
@@ -5805,7 +5734,27 @@
           <w:color w:val="0070C0"/>
           <w:szCs w:val="22"/>
         </w:rPr>
-        <w:t>Escenarios de solución (Realizar un comentarios de las Alternativas de solución presentadas)</w:t>
+        <w:t xml:space="preserve">Escenarios de solución (Realizar </w:t>
+      </w:r>
+      <w:proofErr w:type="gramStart"/>
+      <w:r>
+        <w:rPr>
+          <w:rFonts w:ascii="Arial" w:hAnsi="Arial" w:cs="Arial"/>
+          <w:b/>
+          <w:color w:val="0070C0"/>
+          <w:szCs w:val="22"/>
+        </w:rPr>
+        <w:t>un comentarios</w:t>
+      </w:r>
+      <w:proofErr w:type="gramEnd"/>
+      <w:r>
+        <w:rPr>
+          <w:rFonts w:ascii="Arial" w:hAnsi="Arial" w:cs="Arial"/>
+          <w:b/>
+          <w:color w:val="0070C0"/>
+          <w:szCs w:val="22"/>
+        </w:rPr>
+        <w:t xml:space="preserve"> de las Alternativas de solución presentadas)</w:t>
       </w:r>
     </w:p>
     <w:p>
@@ -5897,6 +5846,7 @@
           <w:szCs w:val="22"/>
         </w:rPr>
       </w:pPr>
+      <w:proofErr w:type="gramStart"/>
       <w:r>
         <w:rPr>
           <w:rFonts w:ascii="Arial" w:hAnsi="Arial" w:cs="Arial"/>
@@ -5907,6 +5857,7 @@
         </w:rPr>
         <w:t>Menciones, los criterios!!!</w:t>
       </w:r>
+      <w:proofErr w:type="gramEnd"/>
     </w:p>
     <w:p>
       <w:pPr>
@@ -6466,72 +6417,269 @@
         <w:jc w:val="both"/>
         <w:rPr>
           <w:rFonts w:ascii="Arial" w:hAnsi="Arial" w:cs="Arial"/>
-          <w:i/>
-          <w:color w:val="FF0000"/>
+          <w:b/>
+          <w:color w:val="FFC000"/>
           <w:sz w:val="28"/>
           <w:szCs w:val="28"/>
         </w:rPr>
       </w:pPr>
-      <w:bookmarkStart w:id="24" w:name="_Toc66359773"/>
-      <w:r>
-        <w:rPr>
-          <w:rFonts w:ascii="Arial" w:hAnsi="Arial" w:cs="Arial"/>
-          <w:b/>
-          <w:color w:val="FF0000"/>
+      <w:bookmarkStart w:id="24" w:name="_Toc66359774"/>
+      <w:r>
+        <w:rPr>
+          <w:rFonts w:ascii="Arial" w:hAnsi="Arial" w:cs="Arial"/>
+          <w:b/>
+          <w:color w:val="FFC000"/>
           <w:sz w:val="28"/>
           <w:szCs w:val="28"/>
         </w:rPr>
-        <w:t>RESULTADOS</w:t>
+        <w:t>RECOMENDACIONES FINALES</w:t>
       </w:r>
       <w:bookmarkEnd w:id="24"/>
     </w:p>
-    <w:p>
-      <w:pPr>
+    <w:p/>
+    <w:p>
+      <w:pPr>
+        <w:pStyle w:val="Prrafodelista"/>
+        <w:numPr>
+          <w:ilvl w:val="0"/>
+          <w:numId w:val="7"/>
+        </w:numPr>
         <w:spacing w:line="360" w:lineRule="auto"/>
-        <w:ind w:left="748"/>
-        <w:jc w:val="both"/>
-        <w:rPr>
-          <w:rFonts w:ascii="Arial" w:hAnsi="Arial" w:cs="Arial"/>
-          <w:i/>
-          <w:color w:val="A6A6A6"/>
-          <w:sz w:val="22"/>
-          <w:szCs w:val="22"/>
-        </w:rPr>
-      </w:pPr>
-      <w:r>
-        <w:rPr>
-          <w:rFonts w:ascii="Arial" w:hAnsi="Arial" w:cs="Arial"/>
-          <w:i/>
-          <w:color w:val="A6A6A6"/>
-          <w:sz w:val="22"/>
-          <w:szCs w:val="22"/>
-        </w:rPr>
-        <w:t>&lt;&lt;</w:t>
-      </w:r>
-      <w:r>
-        <w:rPr>
-          <w:rFonts w:ascii="Arial" w:hAnsi="Arial" w:cs="Arial"/>
-          <w:i/>
-          <w:color w:val="A6A6A6"/>
-          <w:sz w:val="22"/>
-          <w:szCs w:val="22"/>
-        </w:rPr>
-        <w:t>Presentación del producto final</w:t>
-      </w:r>
-      <w:r>
-        <w:rPr>
-          <w:rFonts w:ascii="Arial" w:hAnsi="Arial" w:cs="Arial"/>
-          <w:i/>
-          <w:color w:val="A6A6A6"/>
-          <w:sz w:val="22"/>
-          <w:szCs w:val="22"/>
-        </w:rPr>
-        <w:t>&gt;&gt;</w:t>
-      </w:r>
-    </w:p>
-    <w:p>
-      <w:pPr>
+        <w:jc w:val="both"/>
+        <w:outlineLvl w:val="1"/>
+        <w:rPr>
+          <w:rFonts w:ascii="Arial" w:hAnsi="Arial" w:cs="Arial"/>
+          <w:vanish/>
+          <w:sz w:val="22"/>
+          <w:szCs w:val="22"/>
+        </w:rPr>
+      </w:pPr>
+      <w:bookmarkStart w:id="25" w:name="_Toc66359775"/>
+      <w:bookmarkEnd w:id="25"/>
+    </w:p>
+    <w:p>
+      <w:pPr>
+        <w:pStyle w:val="Prrafodelista"/>
+        <w:numPr>
+          <w:ilvl w:val="0"/>
+          <w:numId w:val="7"/>
+        </w:numPr>
         <w:spacing w:line="360" w:lineRule="auto"/>
+        <w:jc w:val="both"/>
+        <w:outlineLvl w:val="1"/>
+        <w:rPr>
+          <w:rFonts w:ascii="Arial" w:hAnsi="Arial" w:cs="Arial"/>
+          <w:vanish/>
+          <w:sz w:val="22"/>
+          <w:szCs w:val="22"/>
+        </w:rPr>
+      </w:pPr>
+      <w:bookmarkStart w:id="26" w:name="_Toc66359776"/>
+      <w:bookmarkEnd w:id="26"/>
+    </w:p>
+    <w:p>
+      <w:pPr>
+        <w:pStyle w:val="Prrafodelista"/>
+        <w:numPr>
+          <w:ilvl w:val="1"/>
+          <w:numId w:val="7"/>
+        </w:numPr>
+        <w:spacing w:line="360" w:lineRule="auto"/>
+        <w:jc w:val="both"/>
+        <w:outlineLvl w:val="1"/>
+        <w:rPr>
+          <w:rFonts w:ascii="Arial" w:hAnsi="Arial" w:cs="Arial"/>
+          <w:b/>
+          <w:szCs w:val="22"/>
+        </w:rPr>
+      </w:pPr>
+      <w:bookmarkStart w:id="27" w:name="_Toc66359777"/>
+      <w:r>
+        <w:rPr>
+          <w:rFonts w:ascii="Arial" w:hAnsi="Arial" w:cs="Arial"/>
+          <w:b/>
+          <w:szCs w:val="22"/>
+        </w:rPr>
+        <w:t xml:space="preserve">Plan de </w:t>
+      </w:r>
+      <w:r>
+        <w:rPr>
+          <w:rFonts w:ascii="Arial" w:hAnsi="Arial" w:cs="Arial"/>
+          <w:b/>
+          <w:color w:val="0070C0"/>
+          <w:szCs w:val="22"/>
+        </w:rPr>
+        <w:t>despliegue</w:t>
+      </w:r>
+      <w:r>
+        <w:rPr>
+          <w:rFonts w:ascii="Arial" w:hAnsi="Arial" w:cs="Arial"/>
+          <w:b/>
+          <w:szCs w:val="22"/>
+        </w:rPr>
+        <w:t xml:space="preserve"> de la solución</w:t>
+      </w:r>
+      <w:bookmarkEnd w:id="27"/>
+    </w:p>
+    <w:p>
+      <w:pPr>
+        <w:spacing w:line="360" w:lineRule="auto"/>
+        <w:ind w:left="360"/>
+        <w:jc w:val="both"/>
+        <w:outlineLvl w:val="1"/>
+        <w:rPr>
+          <w:rFonts w:ascii="Arial" w:hAnsi="Arial" w:cs="Arial"/>
+          <w:b/>
+          <w:color w:val="0070C0"/>
+          <w:szCs w:val="22"/>
+        </w:rPr>
+      </w:pPr>
+      <w:r>
+        <w:rPr>
+          <w:rFonts w:ascii="Arial" w:hAnsi="Arial" w:cs="Arial"/>
+          <w:b/>
+          <w:color w:val="0070C0"/>
+          <w:szCs w:val="22"/>
+        </w:rPr>
+        <w:t>Diagrama de despliegue</w:t>
+      </w:r>
+      <w:r>
+        <w:rPr>
+          <w:rFonts w:ascii="Arial" w:hAnsi="Arial" w:cs="Arial"/>
+          <w:b/>
+          <w:color w:val="0070C0"/>
+          <w:szCs w:val="22"/>
+        </w:rPr>
+        <w:t xml:space="preserve"> – </w:t>
+      </w:r>
+    </w:p>
+    <w:p>
+      <w:pPr>
+        <w:spacing w:line="360" w:lineRule="auto"/>
+        <w:ind w:left="360"/>
+        <w:jc w:val="both"/>
+        <w:outlineLvl w:val="1"/>
+        <w:rPr>
+          <w:rFonts w:ascii="Arial" w:hAnsi="Arial" w:cs="Arial"/>
+          <w:b/>
+          <w:color w:val="0070C0"/>
+          <w:szCs w:val="22"/>
+        </w:rPr>
+      </w:pPr>
+      <w:r>
+        <w:rPr>
+          <w:rFonts w:ascii="Arial" w:hAnsi="Arial" w:cs="Arial"/>
+          <w:b/>
+          <w:color w:val="0070C0"/>
+          <w:szCs w:val="22"/>
+        </w:rPr>
+        <w:t xml:space="preserve">Descriptiva pueden indicar que la solución </w:t>
+      </w:r>
+      <w:proofErr w:type="gramStart"/>
+      <w:r>
+        <w:rPr>
+          <w:rFonts w:ascii="Arial" w:hAnsi="Arial" w:cs="Arial"/>
+          <w:b/>
+          <w:color w:val="0070C0"/>
+          <w:szCs w:val="22"/>
+        </w:rPr>
+        <w:t>de  desplegará</w:t>
+      </w:r>
+      <w:proofErr w:type="gramEnd"/>
+      <w:r>
+        <w:rPr>
+          <w:rFonts w:ascii="Arial" w:hAnsi="Arial" w:cs="Arial"/>
+          <w:b/>
+          <w:color w:val="0070C0"/>
+          <w:szCs w:val="22"/>
+        </w:rPr>
+        <w:t xml:space="preserve"> en un servidor -que sea capaz de </w:t>
+      </w:r>
+      <w:proofErr w:type="spellStart"/>
+      <w:r>
+        <w:rPr>
+          <w:rFonts w:ascii="Arial" w:hAnsi="Arial" w:cs="Arial"/>
+          <w:b/>
+          <w:color w:val="0070C0"/>
+          <w:szCs w:val="22"/>
+        </w:rPr>
+        <w:t>framework</w:t>
+      </w:r>
+      <w:proofErr w:type="spellEnd"/>
+      <w:r>
+        <w:rPr>
+          <w:rFonts w:ascii="Arial" w:hAnsi="Arial" w:cs="Arial"/>
+          <w:b/>
+          <w:color w:val="0070C0"/>
+          <w:szCs w:val="22"/>
+        </w:rPr>
+        <w:t xml:space="preserve"> .net  y un motor de base de datos SQL-Server –</w:t>
+      </w:r>
+    </w:p>
+    <w:p>
+      <w:pPr>
+        <w:spacing w:line="360" w:lineRule="auto"/>
+        <w:ind w:left="360"/>
+        <w:jc w:val="both"/>
+        <w:outlineLvl w:val="1"/>
+        <w:rPr>
+          <w:rFonts w:ascii="Arial" w:hAnsi="Arial" w:cs="Arial"/>
+          <w:b/>
+          <w:color w:val="0070C0"/>
+          <w:szCs w:val="22"/>
+        </w:rPr>
+      </w:pPr>
+      <w:r>
+        <w:rPr>
+          <w:rFonts w:ascii="Arial" w:hAnsi="Arial" w:cs="Arial"/>
+          <w:b/>
+          <w:color w:val="0070C0"/>
+          <w:szCs w:val="22"/>
+        </w:rPr>
+        <w:t xml:space="preserve">A través de red – Local. </w:t>
+      </w:r>
+    </w:p>
+    <w:p>
+      <w:pPr>
+        <w:pStyle w:val="Prrafodelista"/>
+        <w:rPr>
+          <w:rFonts w:ascii="Arial" w:hAnsi="Arial" w:cs="Arial"/>
+          <w:sz w:val="22"/>
+          <w:szCs w:val="22"/>
+        </w:rPr>
+      </w:pPr>
+    </w:p>
+    <w:p>
+      <w:pPr>
+        <w:pStyle w:val="Prrafodelista"/>
+        <w:numPr>
+          <w:ilvl w:val="1"/>
+          <w:numId w:val="7"/>
+        </w:numPr>
+        <w:spacing w:line="360" w:lineRule="auto"/>
+        <w:jc w:val="both"/>
+        <w:outlineLvl w:val="1"/>
+        <w:rPr>
+          <w:rFonts w:ascii="Arial" w:hAnsi="Arial" w:cs="Arial"/>
+          <w:b/>
+          <w:szCs w:val="22"/>
+        </w:rPr>
+      </w:pPr>
+      <w:bookmarkStart w:id="28" w:name="_Toc66359778"/>
+      <w:r>
+        <w:rPr>
+          <w:rFonts w:ascii="Arial" w:hAnsi="Arial" w:cs="Arial"/>
+          <w:b/>
+          <w:szCs w:val="22"/>
+        </w:rPr>
+        <w:t>Recomendaciones respaldadas por información y análisis</w:t>
+      </w:r>
+      <w:bookmarkEnd w:id="28"/>
+    </w:p>
+    <w:p>
+      <w:pPr>
+        <w:spacing w:line="360" w:lineRule="auto"/>
+        <w:ind w:left="1440"/>
         <w:jc w:val="both"/>
         <w:rPr>
           <w:rFonts w:ascii="Arial" w:hAnsi="Arial" w:cs="Arial"/>
@@ -6558,7 +6706,7 @@
           <w:szCs w:val="28"/>
         </w:rPr>
       </w:pPr>
-      <w:bookmarkStart w:id="25" w:name="_Toc66359774"/>
+      <w:bookmarkStart w:id="29" w:name="_Toc66359779"/>
       <w:r>
         <w:rPr>
           <w:rFonts w:ascii="Arial" w:hAnsi="Arial" w:cs="Arial"/>
@@ -6567,209 +6715,94 @@
           <w:sz w:val="28"/>
           <w:szCs w:val="28"/>
         </w:rPr>
-        <w:t>RECOMENDACIONES FINALES</w:t>
-      </w:r>
-      <w:bookmarkEnd w:id="25"/>
-    </w:p>
-    <w:p/>
-    <w:p>
-      <w:pPr>
-        <w:pStyle w:val="Prrafodelista"/>
-        <w:numPr>
-          <w:ilvl w:val="0"/>
-          <w:numId w:val="7"/>
-        </w:numPr>
+        <w:lastRenderedPageBreak/>
+        <w:t xml:space="preserve">REFERENCIAS </w:t>
+      </w:r>
+      <w:r>
+        <w:rPr>
+          <w:rFonts w:ascii="Arial" w:hAnsi="Arial" w:cs="Arial"/>
+          <w:b/>
+          <w:color w:val="FFC000"/>
+          <w:sz w:val="28"/>
+          <w:szCs w:val="28"/>
+        </w:rPr>
+        <w:t xml:space="preserve">O </w:t>
+      </w:r>
+      <w:r>
+        <w:rPr>
+          <w:rFonts w:ascii="Arial" w:hAnsi="Arial" w:cs="Arial"/>
+          <w:b/>
+          <w:color w:val="FFC000"/>
+          <w:sz w:val="28"/>
+          <w:szCs w:val="28"/>
+        </w:rPr>
+        <w:t>BIBLIOGRAFÍ</w:t>
+      </w:r>
+      <w:r>
+        <w:rPr>
+          <w:rFonts w:ascii="Arial" w:hAnsi="Arial" w:cs="Arial"/>
+          <w:b/>
+          <w:color w:val="FFC000"/>
+          <w:sz w:val="28"/>
+          <w:szCs w:val="28"/>
+        </w:rPr>
+        <w:t>A</w:t>
+      </w:r>
+      <w:bookmarkEnd w:id="29"/>
+    </w:p>
+    <w:p>
+      <w:pPr>
         <w:spacing w:line="360" w:lineRule="auto"/>
-        <w:jc w:val="both"/>
-        <w:outlineLvl w:val="1"/>
-        <w:rPr>
-          <w:rFonts w:ascii="Arial" w:hAnsi="Arial" w:cs="Arial"/>
-          <w:vanish/>
-          <w:sz w:val="22"/>
-          <w:szCs w:val="22"/>
-        </w:rPr>
-      </w:pPr>
-      <w:bookmarkStart w:id="26" w:name="_Toc66359775"/>
-      <w:bookmarkEnd w:id="26"/>
-    </w:p>
-    <w:p>
-      <w:pPr>
-        <w:pStyle w:val="Prrafodelista"/>
-        <w:numPr>
-          <w:ilvl w:val="0"/>
-          <w:numId w:val="7"/>
-        </w:numPr>
-        <w:spacing w:line="360" w:lineRule="auto"/>
-        <w:jc w:val="both"/>
-        <w:outlineLvl w:val="1"/>
-        <w:rPr>
-          <w:rFonts w:ascii="Arial" w:hAnsi="Arial" w:cs="Arial"/>
-          <w:vanish/>
-          <w:sz w:val="22"/>
-          <w:szCs w:val="22"/>
-        </w:rPr>
-      </w:pPr>
-      <w:bookmarkStart w:id="27" w:name="_Toc66359776"/>
-      <w:bookmarkEnd w:id="27"/>
-    </w:p>
-    <w:p>
-      <w:pPr>
-        <w:pStyle w:val="Prrafodelista"/>
-        <w:numPr>
-          <w:ilvl w:val="1"/>
-          <w:numId w:val="7"/>
-        </w:numPr>
-        <w:spacing w:line="360" w:lineRule="auto"/>
-        <w:jc w:val="both"/>
-        <w:outlineLvl w:val="1"/>
-        <w:rPr>
-          <w:rFonts w:ascii="Arial" w:hAnsi="Arial" w:cs="Arial"/>
-          <w:b/>
-          <w:szCs w:val="22"/>
-        </w:rPr>
-      </w:pPr>
-      <w:bookmarkStart w:id="28" w:name="_Toc66359777"/>
-      <w:r>
-        <w:rPr>
-          <w:rFonts w:ascii="Arial" w:hAnsi="Arial" w:cs="Arial"/>
-          <w:b/>
-          <w:szCs w:val="22"/>
-        </w:rPr>
-        <w:t xml:space="preserve">Plan de </w:t>
-      </w:r>
-      <w:r>
-        <w:rPr>
-          <w:rFonts w:ascii="Arial" w:hAnsi="Arial" w:cs="Arial"/>
-          <w:b/>
-          <w:color w:val="0070C0"/>
-          <w:szCs w:val="22"/>
-        </w:rPr>
-        <w:t>despliegue</w:t>
-      </w:r>
-      <w:r>
-        <w:rPr>
-          <w:rFonts w:ascii="Arial" w:hAnsi="Arial" w:cs="Arial"/>
-          <w:b/>
-          <w:szCs w:val="22"/>
-        </w:rPr>
-        <w:t xml:space="preserve"> de la solución</w:t>
-      </w:r>
-      <w:bookmarkEnd w:id="28"/>
-    </w:p>
-    <w:p>
-      <w:pPr>
-        <w:spacing w:line="360" w:lineRule="auto"/>
-        <w:ind w:left="360"/>
-        <w:jc w:val="both"/>
-        <w:outlineLvl w:val="1"/>
-        <w:rPr>
-          <w:rFonts w:ascii="Arial" w:hAnsi="Arial" w:cs="Arial"/>
-          <w:b/>
-          <w:color w:val="0070C0"/>
-          <w:szCs w:val="22"/>
-        </w:rPr>
-      </w:pPr>
-      <w:r>
-        <w:rPr>
-          <w:rFonts w:ascii="Arial" w:hAnsi="Arial" w:cs="Arial"/>
-          <w:b/>
-          <w:color w:val="0070C0"/>
-          <w:szCs w:val="22"/>
-        </w:rPr>
-        <w:t>Diagrama de despliegue</w:t>
-      </w:r>
-      <w:r>
-        <w:rPr>
-          <w:rFonts w:ascii="Arial" w:hAnsi="Arial" w:cs="Arial"/>
-          <w:b/>
-          <w:color w:val="0070C0"/>
-          <w:szCs w:val="22"/>
-        </w:rPr>
-        <w:t xml:space="preserve"> – </w:t>
-      </w:r>
-    </w:p>
-    <w:p>
-      <w:pPr>
-        <w:spacing w:line="360" w:lineRule="auto"/>
-        <w:ind w:left="360"/>
-        <w:jc w:val="both"/>
-        <w:outlineLvl w:val="1"/>
-        <w:rPr>
-          <w:rFonts w:ascii="Arial" w:hAnsi="Arial" w:cs="Arial"/>
-          <w:b/>
-          <w:color w:val="0070C0"/>
-          <w:szCs w:val="22"/>
-        </w:rPr>
-      </w:pPr>
-      <w:r>
-        <w:rPr>
-          <w:rFonts w:ascii="Arial" w:hAnsi="Arial" w:cs="Arial"/>
-          <w:b/>
-          <w:color w:val="0070C0"/>
-          <w:szCs w:val="22"/>
-        </w:rPr>
-        <w:t>Descriptiva pueden indicar que la solución de  desplegará en un servidor -que sea capaz de framework .net  y un motor de base de datos SQL-Server –</w:t>
-      </w:r>
-    </w:p>
-    <w:p>
-      <w:pPr>
-        <w:spacing w:line="360" w:lineRule="auto"/>
-        <w:ind w:left="360"/>
-        <w:jc w:val="both"/>
-        <w:outlineLvl w:val="1"/>
-        <w:rPr>
-          <w:rFonts w:ascii="Arial" w:hAnsi="Arial" w:cs="Arial"/>
-          <w:b/>
-          <w:color w:val="0070C0"/>
-          <w:szCs w:val="22"/>
-        </w:rPr>
-      </w:pPr>
-      <w:r>
-        <w:rPr>
-          <w:rFonts w:ascii="Arial" w:hAnsi="Arial" w:cs="Arial"/>
-          <w:b/>
-          <w:color w:val="0070C0"/>
-          <w:szCs w:val="22"/>
-        </w:rPr>
-        <w:t xml:space="preserve">A través de red – Local. </w:t>
-      </w:r>
-    </w:p>
-    <w:p>
-      <w:pPr>
-        <w:pStyle w:val="Prrafodelista"/>
-        <w:rPr>
-          <w:rFonts w:ascii="Arial" w:hAnsi="Arial" w:cs="Arial"/>
-          <w:sz w:val="22"/>
-          <w:szCs w:val="22"/>
-        </w:rPr>
-      </w:pPr>
-    </w:p>
-    <w:p>
-      <w:pPr>
-        <w:pStyle w:val="Prrafodelista"/>
-        <w:numPr>
-          <w:ilvl w:val="1"/>
-          <w:numId w:val="7"/>
-        </w:numPr>
-        <w:spacing w:line="360" w:lineRule="auto"/>
-        <w:jc w:val="both"/>
-        <w:outlineLvl w:val="1"/>
-        <w:rPr>
-          <w:rFonts w:ascii="Arial" w:hAnsi="Arial" w:cs="Arial"/>
-          <w:b/>
-          <w:szCs w:val="22"/>
-        </w:rPr>
-      </w:pPr>
-      <w:bookmarkStart w:id="29" w:name="_Toc66359778"/>
-      <w:r>
-        <w:rPr>
-          <w:rFonts w:ascii="Arial" w:hAnsi="Arial" w:cs="Arial"/>
-          <w:b/>
-          <w:szCs w:val="22"/>
-        </w:rPr>
-        <w:t>Recomendaciones respaldadas por información y análisis</w:t>
-      </w:r>
-      <w:bookmarkEnd w:id="29"/>
+        <w:ind w:left="709"/>
+        <w:jc w:val="both"/>
+        <w:rPr>
+          <w:rFonts w:ascii="Arial" w:hAnsi="Arial" w:cs="Arial"/>
+          <w:i/>
+          <w:color w:val="A6A6A6"/>
+          <w:sz w:val="22"/>
+          <w:szCs w:val="22"/>
+        </w:rPr>
+      </w:pPr>
+      <w:r>
+        <w:rPr>
+          <w:rFonts w:ascii="Arial" w:hAnsi="Arial" w:cs="Arial"/>
+          <w:i/>
+          <w:color w:val="A6A6A6"/>
+          <w:sz w:val="22"/>
+          <w:szCs w:val="22"/>
+        </w:rPr>
+        <w:t>&lt;&lt;</w:t>
+      </w:r>
+      <w:r>
+        <w:rPr>
+          <w:rFonts w:ascii="Arial" w:hAnsi="Arial" w:cs="Arial"/>
+          <w:i/>
+          <w:color w:val="A6A6A6"/>
+          <w:sz w:val="22"/>
+          <w:szCs w:val="22"/>
+        </w:rPr>
+        <w:t>Anotar los libros, manuales, guías, páginas electrónicas que se hayan utilizado para la elaboración de este informe</w:t>
+      </w:r>
+      <w:r>
+        <w:rPr>
+          <w:rFonts w:ascii="Arial" w:hAnsi="Arial" w:cs="Arial"/>
+          <w:i/>
+          <w:color w:val="A6A6A6"/>
+          <w:sz w:val="22"/>
+          <w:szCs w:val="22"/>
+        </w:rPr>
+        <w:t xml:space="preserve"> en formato APA&gt;&gt;</w:t>
+      </w:r>
+      <w:r>
+        <w:rPr>
+          <w:rFonts w:ascii="Arial" w:hAnsi="Arial" w:cs="Arial"/>
+          <w:i/>
+          <w:color w:val="A6A6A6"/>
+          <w:sz w:val="22"/>
+          <w:szCs w:val="22"/>
+        </w:rPr>
+        <w:t>.</w:t>
+      </w:r>
     </w:p>
     <w:p>
       <w:pPr>
@@ -6796,133 +6829,6 @@
         <w:rPr>
           <w:rFonts w:ascii="Arial" w:hAnsi="Arial" w:cs="Arial"/>
           <w:b/>
-          <w:color w:val="FFC000"/>
-          <w:sz w:val="28"/>
-          <w:szCs w:val="28"/>
-        </w:rPr>
-      </w:pPr>
-      <w:bookmarkStart w:id="30" w:name="_Toc66359779"/>
-      <w:r>
-        <w:rPr>
-          <w:rFonts w:ascii="Arial" w:hAnsi="Arial" w:cs="Arial"/>
-          <w:b/>
-          <w:color w:val="FFC000"/>
-          <w:sz w:val="28"/>
-          <w:szCs w:val="28"/>
-        </w:rPr>
-        <w:t xml:space="preserve">REFERENCIAS </w:t>
-      </w:r>
-      <w:r>
-        <w:rPr>
-          <w:rFonts w:ascii="Arial" w:hAnsi="Arial" w:cs="Arial"/>
-          <w:b/>
-          <w:color w:val="FFC000"/>
-          <w:sz w:val="28"/>
-          <w:szCs w:val="28"/>
-        </w:rPr>
-        <w:t xml:space="preserve">O </w:t>
-      </w:r>
-      <w:r>
-        <w:rPr>
-          <w:rFonts w:ascii="Arial" w:hAnsi="Arial" w:cs="Arial"/>
-          <w:b/>
-          <w:color w:val="FFC000"/>
-          <w:sz w:val="28"/>
-          <w:szCs w:val="28"/>
-        </w:rPr>
-        <w:t>BIBLIOGRAFÍ</w:t>
-      </w:r>
-      <w:r>
-        <w:rPr>
-          <w:rFonts w:ascii="Arial" w:hAnsi="Arial" w:cs="Arial"/>
-          <w:b/>
-          <w:color w:val="FFC000"/>
-          <w:sz w:val="28"/>
-          <w:szCs w:val="28"/>
-        </w:rPr>
-        <w:t>A</w:t>
-      </w:r>
-      <w:bookmarkEnd w:id="30"/>
-    </w:p>
-    <w:p>
-      <w:pPr>
-        <w:spacing w:line="360" w:lineRule="auto"/>
-        <w:ind w:left="709"/>
-        <w:jc w:val="both"/>
-        <w:rPr>
-          <w:rFonts w:ascii="Arial" w:hAnsi="Arial" w:cs="Arial"/>
-          <w:i/>
-          <w:color w:val="A6A6A6"/>
-          <w:sz w:val="22"/>
-          <w:szCs w:val="22"/>
-        </w:rPr>
-      </w:pPr>
-      <w:r>
-        <w:rPr>
-          <w:rFonts w:ascii="Arial" w:hAnsi="Arial" w:cs="Arial"/>
-          <w:i/>
-          <w:color w:val="A6A6A6"/>
-          <w:sz w:val="22"/>
-          <w:szCs w:val="22"/>
-        </w:rPr>
-        <w:t>&lt;&lt;</w:t>
-      </w:r>
-      <w:r>
-        <w:rPr>
-          <w:rFonts w:ascii="Arial" w:hAnsi="Arial" w:cs="Arial"/>
-          <w:i/>
-          <w:color w:val="A6A6A6"/>
-          <w:sz w:val="22"/>
-          <w:szCs w:val="22"/>
-        </w:rPr>
-        <w:t>Anotar los libros, manuales, guías, páginas electrónicas que se hayan utilizado para la elaboración de este informe</w:t>
-      </w:r>
-      <w:r>
-        <w:rPr>
-          <w:rFonts w:ascii="Arial" w:hAnsi="Arial" w:cs="Arial"/>
-          <w:i/>
-          <w:color w:val="A6A6A6"/>
-          <w:sz w:val="22"/>
-          <w:szCs w:val="22"/>
-        </w:rPr>
-        <w:t xml:space="preserve"> en formato APA&gt;&gt;</w:t>
-      </w:r>
-      <w:r>
-        <w:rPr>
-          <w:rFonts w:ascii="Arial" w:hAnsi="Arial" w:cs="Arial"/>
-          <w:i/>
-          <w:color w:val="A6A6A6"/>
-          <w:sz w:val="22"/>
-          <w:szCs w:val="22"/>
-        </w:rPr>
-        <w:t>.</w:t>
-      </w:r>
-    </w:p>
-    <w:p>
-      <w:pPr>
-        <w:spacing w:line="360" w:lineRule="auto"/>
-        <w:ind w:left="1440"/>
-        <w:jc w:val="both"/>
-        <w:rPr>
-          <w:rFonts w:ascii="Arial" w:hAnsi="Arial" w:cs="Arial"/>
-          <w:b/>
-          <w:sz w:val="22"/>
-          <w:szCs w:val="22"/>
-        </w:rPr>
-      </w:pPr>
-    </w:p>
-    <w:p>
-      <w:pPr>
-        <w:pStyle w:val="Ttulo1"/>
-        <w:numPr>
-          <w:ilvl w:val="0"/>
-          <w:numId w:val="14"/>
-        </w:numPr>
-        <w:spacing w:before="0" w:line="360" w:lineRule="auto"/>
-        <w:jc w:val="both"/>
-        <w:rPr>
-          <w:rFonts w:ascii="Arial" w:hAnsi="Arial" w:cs="Arial"/>
-          <w:b/>
           <w:bCs/>
           <w:color w:val="FFC000"/>
           <w:kern w:val="28"/>
@@ -6931,7 +6837,7 @@
           <w:lang w:val="es-PE"/>
         </w:rPr>
       </w:pPr>
-      <w:bookmarkStart w:id="31" w:name="_Toc66359780"/>
+      <w:bookmarkStart w:id="30" w:name="_Toc66359780"/>
       <w:r>
         <w:rPr>
           <w:rFonts w:ascii="Arial" w:hAnsi="Arial" w:cs="Arial"/>
@@ -6942,7 +6848,7 @@
         </w:rPr>
         <w:t>ANEXOS</w:t>
       </w:r>
-      <w:bookmarkEnd w:id="31"/>
+      <w:bookmarkEnd w:id="30"/>
     </w:p>
     <w:p>
       <w:pPr>
@@ -7707,7 +7613,6 @@
           <w:szCs w:val="22"/>
           <w:highlight w:val="yellow"/>
         </w:rPr>
-        <w:lastRenderedPageBreak/>
         <w:t>El video presentado debe contener los puntos indicados en el informe, considerando que se debe cumplir con las indicaciones sobre el tema del proyecto y la comunicación.</w:t>
       </w:r>
     </w:p>
@@ -7734,6 +7639,7 @@
           <w:szCs w:val="22"/>
           <w:highlight w:val="yellow"/>
         </w:rPr>
+        <w:lastRenderedPageBreak/>
         <w:t xml:space="preserve">Debe tener una duración de máximo </w:t>
       </w:r>
       <w:r>

</xml_diff>